<commit_message>
Added years of experience.
</commit_message>
<xml_diff>
--- a/Submission/Resume/Nishant Agrawal Data Architect.docx
+++ b/Submission/Resume/Nishant Agrawal Data Architect.docx
@@ -1,6 +1,6 @@
 
 <file path=word/document.xml><?xml version="1.0" encoding="utf-8"?>
-<w:document xmlns:wpc="http://schemas.microsoft.com/office/word/2010/wordprocessingCanvas" xmlns:mo="http://schemas.microsoft.com/office/mac/office/2008/main" xmlns:mc="http://schemas.openxmlformats.org/markup-compatibility/2006" xmlns:mv="urn:schemas-microsoft-com:mac:vml" xmlns:o="urn:schemas-microsoft-com:office:office" xmlns:r="http://schemas.openxmlformats.org/officeDocument/2006/relationships" xmlns:m="http://schemas.openxmlformats.org/officeDocument/2006/math" xmlns:v="urn:schemas-microsoft-com:vml" xmlns:wp14="http://schemas.microsoft.com/office/word/2010/wordprocessingDrawing" xmlns:wp="http://schemas.openxmlformats.org/drawingml/2006/wordprocessingDrawing" xmlns:w10="urn:schemas-microsoft-com:office:word" xmlns:w="http://schemas.openxmlformats.org/wordprocessingml/2006/main" xmlns:w14="http://schemas.microsoft.com/office/word/2010/wordml" xmlns:wpg="http://schemas.microsoft.com/office/word/2010/wordprocessingGroup" xmlns:wpi="http://schemas.microsoft.com/office/word/2010/wordprocessingInk" xmlns:wne="http://schemas.microsoft.com/office/word/2006/wordml" xmlns:wps="http://schemas.microsoft.com/office/word/2010/wordprocessingShape" mc:Ignorable="w14 wp14">
+<w:document xmlns:wpc="http://schemas.microsoft.com/office/word/2010/wordprocessingCanvas" xmlns:mc="http://schemas.openxmlformats.org/markup-compatibility/2006" xmlns:o="urn:schemas-microsoft-com:office:office" xmlns:r="http://schemas.openxmlformats.org/officeDocument/2006/relationships" xmlns:m="http://schemas.openxmlformats.org/officeDocument/2006/math" xmlns:v="urn:schemas-microsoft-com:vml" xmlns:wp14="http://schemas.microsoft.com/office/word/2010/wordprocessingDrawing" xmlns:wp="http://schemas.openxmlformats.org/drawingml/2006/wordprocessingDrawing" xmlns:w10="urn:schemas-microsoft-com:office:word" xmlns:w="http://schemas.openxmlformats.org/wordprocessingml/2006/main" xmlns:w14="http://schemas.microsoft.com/office/word/2010/wordml" xmlns:w15="http://schemas.microsoft.com/office/word/2012/wordml" xmlns:wpg="http://schemas.microsoft.com/office/word/2010/wordprocessingGroup" xmlns:wpi="http://schemas.microsoft.com/office/word/2010/wordprocessingInk" xmlns:wne="http://schemas.microsoft.com/office/word/2006/wordml" xmlns:wps="http://schemas.microsoft.com/office/word/2010/wordprocessingShape" mc:Ignorable="w14 w15 wp14">
   <w:body>
     <w:tbl>
       <w:tblPr>
@@ -83,7 +83,7 @@
                 <w:u w:val="single"/>
               </w:rPr>
             </w:pPr>
-            <w:hyperlink r:id="rId9" w:history="1">
+            <w:hyperlink r:id="rId8" w:history="1">
               <w:r>
                 <w:rPr>
                   <w:rStyle w:val="c11"/>
@@ -217,7 +217,7 @@
                 <w:u w:val="single"/>
               </w:rPr>
             </w:pPr>
-            <w:hyperlink r:id="rId10" w:history="1">
+            <w:hyperlink r:id="rId9" w:history="1">
               <w:r>
                 <w:rPr>
                   <w:rStyle w:val="c11"/>
@@ -225,18 +225,7 @@
                   <w:color w:val="0000FF"/>
                   <w:u w:val="single"/>
                 </w:rPr>
-                <w:t>gith</w:t>
-              </w:r>
-              <w:bookmarkStart w:id="0" w:name="_GoBack"/>
-              <w:bookmarkEnd w:id="0"/>
-              <w:r>
-                <w:rPr>
-                  <w:rStyle w:val="c11"/>
-                  <w:rFonts w:ascii="Calibri" w:eastAsia="Arial Unicode MS" w:hAnsi="Calibri" w:cs="Arial Unicode MS"/>
-                  <w:color w:val="0000FF"/>
-                  <w:u w:val="single"/>
-                </w:rPr>
-                <w:t>ub.com/root-nishi</w:t>
+                <w:t>github.com/root-nishi</w:t>
               </w:r>
             </w:hyperlink>
           </w:p>
@@ -253,7 +242,7 @@
                 <w:u w:val="single"/>
               </w:rPr>
             </w:pPr>
-            <w:hyperlink r:id="rId11" w:history="1">
+            <w:hyperlink r:id="rId10" w:history="1">
               <w:r>
                 <w:rPr>
                   <w:rStyle w:val="c11"/>
@@ -441,6 +430,53 @@
     <w:p>
       <w:pPr>
         <w:pStyle w:val="nexttext"/>
+        <w:spacing w:line="240" w:lineRule="atLeast"/>
+        <w:ind w:left="-284" w:right="-234"/>
+        <w:contextualSpacing/>
+        <w:rPr>
+          <w:rStyle w:val="c11"/>
+          <w:rFonts w:ascii="Georgia" w:eastAsia="Arial Unicode MS" w:hAnsi="Georgia" w:cs="Arial Unicode MS"/>
+        </w:rPr>
+      </w:pPr>
+    </w:p>
+    <w:p>
+      <w:pPr>
+        <w:pStyle w:val="nexttext"/>
+        <w:spacing w:line="240" w:lineRule="atLeast"/>
+        <w:ind w:left="-284" w:right="-234"/>
+        <w:contextualSpacing/>
+        <w:rPr>
+          <w:rStyle w:val="c11"/>
+          <w:rFonts w:ascii="Georgia" w:eastAsia="Arial Unicode MS" w:hAnsi="Georgia" w:cs="Arial Unicode MS"/>
+        </w:rPr>
+      </w:pPr>
+      <w:r>
+        <w:rPr>
+          <w:rStyle w:val="c11"/>
+          <w:rFonts w:ascii="Georgia" w:eastAsia="Arial Unicode MS" w:hAnsi="Georgia" w:cs="Arial Unicode MS"/>
+        </w:rPr>
+        <w:t>Having 11.5 years of experience</w:t>
+      </w:r>
+      <w:r>
+        <w:rPr>
+          <w:rStyle w:val="c11"/>
+          <w:rFonts w:ascii="Georgia" w:eastAsia="Arial Unicode MS" w:hAnsi="Georgia" w:cs="Arial Unicode MS"/>
+        </w:rPr>
+        <w:t xml:space="preserve"> in J2EE</w:t>
+      </w:r>
+      <w:r>
+        <w:rPr>
+          <w:rStyle w:val="c11"/>
+          <w:rFonts w:ascii="Georgia" w:eastAsia="Arial Unicode MS" w:hAnsi="Georgia" w:cs="Arial Unicode MS"/>
+        </w:rPr>
+        <w:t>, of which 5 years has been in design and architecture roles.</w:t>
+      </w:r>
+      <w:bookmarkStart w:id="0" w:name="_GoBack"/>
+      <w:bookmarkEnd w:id="0"/>
+    </w:p>
+    <w:p>
+      <w:pPr>
+        <w:pStyle w:val="nexttext"/>
         <w:pBdr>
           <w:bottom w:val="single" w:sz="6" w:space="1" w:color="auto"/>
         </w:pBdr>
@@ -2521,6 +2557,7 @@
           <w:rStyle w:val="c11"/>
           <w:rFonts w:ascii="Georgia" w:hAnsi="Georgia" w:cs="Arial Unicode MS"/>
         </w:rPr>
+        <w:lastRenderedPageBreak/>
         <w:t>Assist pre-sales team with technical solutions and estimations</w:t>
       </w:r>
     </w:p>
@@ -4305,20 +4342,8 @@
         <w:t>ete Deemer, 2011)</w:t>
       </w:r>
     </w:p>
-    <w:p>
-      <w:pPr>
-        <w:pStyle w:val="nexttext"/>
-        <w:spacing w:line="240" w:lineRule="atLeast"/>
-        <w:ind w:left="-284" w:right="-234"/>
-        <w:contextualSpacing/>
-        <w:rPr>
-          <w:rStyle w:val="c11"/>
-          <w:rFonts w:ascii="Georgia" w:eastAsia="Arial Unicode MS" w:hAnsi="Georgia" w:cs="Arial Unicode MS"/>
-        </w:rPr>
-      </w:pPr>
-    </w:p>
     <w:sectPr>
-      <w:headerReference w:type="default" r:id="rId12"/>
+      <w:headerReference w:type="default" r:id="rId11"/>
       <w:pgSz w:w="11906" w:h="16838"/>
       <w:pgMar w:top="567" w:right="720" w:bottom="567" w:left="720" w:header="720" w:footer="0" w:gutter="0"/>
       <w:cols w:space="720"/>
@@ -4329,7 +4354,7 @@
 </file>
 
 <file path=word/endnotes.xml><?xml version="1.0" encoding="utf-8"?>
-<w:endnotes xmlns:wpc="http://schemas.microsoft.com/office/word/2010/wordprocessingCanvas" xmlns:mo="http://schemas.microsoft.com/office/mac/office/2008/main" xmlns:mc="http://schemas.openxmlformats.org/markup-compatibility/2006" xmlns:mv="urn:schemas-microsoft-com:mac:vml" xmlns:o="urn:schemas-microsoft-com:office:office" xmlns:r="http://schemas.openxmlformats.org/officeDocument/2006/relationships" xmlns:m="http://schemas.openxmlformats.org/officeDocument/2006/math" xmlns:v="urn:schemas-microsoft-com:vml" xmlns:wp14="http://schemas.microsoft.com/office/word/2010/wordprocessingDrawing" xmlns:wp="http://schemas.openxmlformats.org/drawingml/2006/wordprocessingDrawing" xmlns:w10="urn:schemas-microsoft-com:office:word" xmlns:w="http://schemas.openxmlformats.org/wordprocessingml/2006/main" xmlns:w14="http://schemas.microsoft.com/office/word/2010/wordml" xmlns:wpg="http://schemas.microsoft.com/office/word/2010/wordprocessingGroup" xmlns:wpi="http://schemas.microsoft.com/office/word/2010/wordprocessingInk" xmlns:wne="http://schemas.microsoft.com/office/word/2006/wordml" xmlns:wps="http://schemas.microsoft.com/office/word/2010/wordprocessingShape" mc:Ignorable="w14 wp14">
+<w:endnotes xmlns:wpc="http://schemas.microsoft.com/office/word/2010/wordprocessingCanvas" xmlns:mc="http://schemas.openxmlformats.org/markup-compatibility/2006" xmlns:o="urn:schemas-microsoft-com:office:office" xmlns:r="http://schemas.openxmlformats.org/officeDocument/2006/relationships" xmlns:m="http://schemas.openxmlformats.org/officeDocument/2006/math" xmlns:v="urn:schemas-microsoft-com:vml" xmlns:wp14="http://schemas.microsoft.com/office/word/2010/wordprocessingDrawing" xmlns:wp="http://schemas.openxmlformats.org/drawingml/2006/wordprocessingDrawing" xmlns:w10="urn:schemas-microsoft-com:office:word" xmlns:w="http://schemas.openxmlformats.org/wordprocessingml/2006/main" xmlns:w14="http://schemas.microsoft.com/office/word/2010/wordml" xmlns:w15="http://schemas.microsoft.com/office/word/2012/wordml" xmlns:wpg="http://schemas.microsoft.com/office/word/2010/wordprocessingGroup" xmlns:wpi="http://schemas.microsoft.com/office/word/2010/wordprocessingInk" xmlns:wne="http://schemas.microsoft.com/office/word/2006/wordml" xmlns:wps="http://schemas.microsoft.com/office/word/2010/wordprocessingShape" mc:Ignorable="w14 w15 wp14">
   <w:endnote w:type="separator" w:id="-1">
     <w:p>
       <w:pPr>
@@ -4354,7 +4379,7 @@
 </file>
 
 <file path=word/footnotes.xml><?xml version="1.0" encoding="utf-8"?>
-<w:footnotes xmlns:wpc="http://schemas.microsoft.com/office/word/2010/wordprocessingCanvas" xmlns:mo="http://schemas.microsoft.com/office/mac/office/2008/main" xmlns:mc="http://schemas.openxmlformats.org/markup-compatibility/2006" xmlns:mv="urn:schemas-microsoft-com:mac:vml" xmlns:o="urn:schemas-microsoft-com:office:office" xmlns:r="http://schemas.openxmlformats.org/officeDocument/2006/relationships" xmlns:m="http://schemas.openxmlformats.org/officeDocument/2006/math" xmlns:v="urn:schemas-microsoft-com:vml" xmlns:wp14="http://schemas.microsoft.com/office/word/2010/wordprocessingDrawing" xmlns:wp="http://schemas.openxmlformats.org/drawingml/2006/wordprocessingDrawing" xmlns:w10="urn:schemas-microsoft-com:office:word" xmlns:w="http://schemas.openxmlformats.org/wordprocessingml/2006/main" xmlns:w14="http://schemas.microsoft.com/office/word/2010/wordml" xmlns:wpg="http://schemas.microsoft.com/office/word/2010/wordprocessingGroup" xmlns:wpi="http://schemas.microsoft.com/office/word/2010/wordprocessingInk" xmlns:wne="http://schemas.microsoft.com/office/word/2006/wordml" xmlns:wps="http://schemas.microsoft.com/office/word/2010/wordprocessingShape" mc:Ignorable="w14 wp14">
+<w:footnotes xmlns:wpc="http://schemas.microsoft.com/office/word/2010/wordprocessingCanvas" xmlns:mc="http://schemas.openxmlformats.org/markup-compatibility/2006" xmlns:o="urn:schemas-microsoft-com:office:office" xmlns:r="http://schemas.openxmlformats.org/officeDocument/2006/relationships" xmlns:m="http://schemas.openxmlformats.org/officeDocument/2006/math" xmlns:v="urn:schemas-microsoft-com:vml" xmlns:wp14="http://schemas.microsoft.com/office/word/2010/wordprocessingDrawing" xmlns:wp="http://schemas.openxmlformats.org/drawingml/2006/wordprocessingDrawing" xmlns:w10="urn:schemas-microsoft-com:office:word" xmlns:w="http://schemas.openxmlformats.org/wordprocessingml/2006/main" xmlns:w14="http://schemas.microsoft.com/office/word/2010/wordml" xmlns:w15="http://schemas.microsoft.com/office/word/2012/wordml" xmlns:wpg="http://schemas.microsoft.com/office/word/2010/wordprocessingGroup" xmlns:wpi="http://schemas.microsoft.com/office/word/2010/wordprocessingInk" xmlns:wne="http://schemas.microsoft.com/office/word/2006/wordml" xmlns:wps="http://schemas.microsoft.com/office/word/2010/wordprocessingShape" mc:Ignorable="w14 w15 wp14">
   <w:footnote w:type="separator" w:id="-1">
     <w:p>
       <w:pPr>
@@ -4379,7 +4404,7 @@
 </file>
 
 <file path=word/header1.xml><?xml version="1.0" encoding="utf-8"?>
-<w:hdr xmlns:wpc="http://schemas.microsoft.com/office/word/2010/wordprocessingCanvas" xmlns:mo="http://schemas.microsoft.com/office/mac/office/2008/main" xmlns:mc="http://schemas.openxmlformats.org/markup-compatibility/2006" xmlns:mv="urn:schemas-microsoft-com:mac:vml" xmlns:o="urn:schemas-microsoft-com:office:office" xmlns:r="http://schemas.openxmlformats.org/officeDocument/2006/relationships" xmlns:m="http://schemas.openxmlformats.org/officeDocument/2006/math" xmlns:v="urn:schemas-microsoft-com:vml" xmlns:wp14="http://schemas.microsoft.com/office/word/2010/wordprocessingDrawing" xmlns:wp="http://schemas.openxmlformats.org/drawingml/2006/wordprocessingDrawing" xmlns:w10="urn:schemas-microsoft-com:office:word" xmlns:w="http://schemas.openxmlformats.org/wordprocessingml/2006/main" xmlns:w14="http://schemas.microsoft.com/office/word/2010/wordml" xmlns:wpg="http://schemas.microsoft.com/office/word/2010/wordprocessingGroup" xmlns:wpi="http://schemas.microsoft.com/office/word/2010/wordprocessingInk" xmlns:wne="http://schemas.microsoft.com/office/word/2006/wordml" xmlns:wps="http://schemas.microsoft.com/office/word/2010/wordprocessingShape" mc:Ignorable="w14 wp14">
+<w:hdr xmlns:wpc="http://schemas.microsoft.com/office/word/2010/wordprocessingCanvas" xmlns:mc="http://schemas.openxmlformats.org/markup-compatibility/2006" xmlns:o="urn:schemas-microsoft-com:office:office" xmlns:r="http://schemas.openxmlformats.org/officeDocument/2006/relationships" xmlns:m="http://schemas.openxmlformats.org/officeDocument/2006/math" xmlns:v="urn:schemas-microsoft-com:vml" xmlns:wp14="http://schemas.microsoft.com/office/word/2010/wordprocessingDrawing" xmlns:wp="http://schemas.openxmlformats.org/drawingml/2006/wordprocessingDrawing" xmlns:w10="urn:schemas-microsoft-com:office:word" xmlns:w="http://schemas.openxmlformats.org/wordprocessingml/2006/main" xmlns:w14="http://schemas.microsoft.com/office/word/2010/wordml" xmlns:w15="http://schemas.microsoft.com/office/word/2012/wordml" xmlns:wpg="http://schemas.microsoft.com/office/word/2010/wordprocessingGroup" xmlns:wpi="http://schemas.microsoft.com/office/word/2010/wordprocessingInk" xmlns:wne="http://schemas.microsoft.com/office/word/2006/wordml" xmlns:wps="http://schemas.microsoft.com/office/word/2010/wordprocessingShape" mc:Ignorable="w14 w15 wp14">
   <w:p>
     <w:pPr>
       <w:pStyle w:val="TOC6"/>
@@ -4451,8 +4476,8 @@
 </file>
 
 <file path=word/numbering.xml><?xml version="1.0" encoding="utf-8"?>
-<w:numbering xmlns:wpc="http://schemas.microsoft.com/office/word/2010/wordprocessingCanvas" xmlns:mo="http://schemas.microsoft.com/office/mac/office/2008/main" xmlns:mc="http://schemas.openxmlformats.org/markup-compatibility/2006" xmlns:mv="urn:schemas-microsoft-com:mac:vml" xmlns:o="urn:schemas-microsoft-com:office:office" xmlns:r="http://schemas.openxmlformats.org/officeDocument/2006/relationships" xmlns:m="http://schemas.openxmlformats.org/officeDocument/2006/math" xmlns:v="urn:schemas-microsoft-com:vml" xmlns:wp14="http://schemas.microsoft.com/office/word/2010/wordprocessingDrawing" xmlns:wp="http://schemas.openxmlformats.org/drawingml/2006/wordprocessingDrawing" xmlns:w10="urn:schemas-microsoft-com:office:word" xmlns:w="http://schemas.openxmlformats.org/wordprocessingml/2006/main" xmlns:w14="http://schemas.microsoft.com/office/word/2010/wordml" xmlns:wpg="http://schemas.microsoft.com/office/word/2010/wordprocessingGroup" xmlns:wpi="http://schemas.microsoft.com/office/word/2010/wordprocessingInk" xmlns:wne="http://schemas.microsoft.com/office/word/2006/wordml" xmlns:wps="http://schemas.microsoft.com/office/word/2010/wordprocessingShape" mc:Ignorable="w14 wp14">
-  <w:abstractNum w:abstractNumId="0">
+<w:numbering xmlns:wpc="http://schemas.microsoft.com/office/word/2010/wordprocessingCanvas" xmlns:mc="http://schemas.openxmlformats.org/markup-compatibility/2006" xmlns:o="urn:schemas-microsoft-com:office:office" xmlns:r="http://schemas.openxmlformats.org/officeDocument/2006/relationships" xmlns:m="http://schemas.openxmlformats.org/officeDocument/2006/math" xmlns:v="urn:schemas-microsoft-com:vml" xmlns:wp14="http://schemas.microsoft.com/office/word/2010/wordprocessingDrawing" xmlns:wp="http://schemas.openxmlformats.org/drawingml/2006/wordprocessingDrawing" xmlns:w10="urn:schemas-microsoft-com:office:word" xmlns:w="http://schemas.openxmlformats.org/wordprocessingml/2006/main" xmlns:w14="http://schemas.microsoft.com/office/word/2010/wordml" xmlns:w15="http://schemas.microsoft.com/office/word/2012/wordml" xmlns:wpg="http://schemas.microsoft.com/office/word/2010/wordprocessingGroup" xmlns:wpi="http://schemas.microsoft.com/office/word/2010/wordprocessingInk" xmlns:wne="http://schemas.microsoft.com/office/word/2006/wordml" xmlns:wps="http://schemas.microsoft.com/office/word/2010/wordprocessingShape" mc:Ignorable="w14 w15 wp14">
+  <w:abstractNum w:abstractNumId="0" w15:restartNumberingAfterBreak="0">
     <w:nsid w:val="FFFFFF1D"/>
     <w:multiLevelType w:val="multilevel"/>
     <w:tmpl w:val="F194578A"/>
@@ -4565,7 +4590,7 @@
       </w:rPr>
     </w:lvl>
   </w:abstractNum>
-  <w:abstractNum w:abstractNumId="1">
+  <w:abstractNum w:abstractNumId="1" w15:restartNumberingAfterBreak="0">
     <w:nsid w:val="00000001"/>
     <w:multiLevelType w:val="hybridMultilevel"/>
     <w:tmpl w:val="00000001"/>
@@ -4619,7 +4644,7 @@
       <w:lvlJc w:val="left"/>
     </w:lvl>
   </w:abstractNum>
-  <w:abstractNum w:abstractNumId="2">
+  <w:abstractNum w:abstractNumId="2" w15:restartNumberingAfterBreak="0">
     <w:nsid w:val="039234CD"/>
     <w:multiLevelType w:val="hybridMultilevel"/>
     <w:tmpl w:val="00000000"/>
@@ -4734,7 +4759,7 @@
       </w:rPr>
     </w:lvl>
   </w:abstractNum>
-  <w:abstractNum w:abstractNumId="3">
+  <w:abstractNum w:abstractNumId="3" w15:restartNumberingAfterBreak="0">
     <w:nsid w:val="0688524D"/>
     <w:multiLevelType w:val="hybridMultilevel"/>
     <w:tmpl w:val="00000000"/>
@@ -4849,7 +4874,7 @@
       </w:rPr>
     </w:lvl>
   </w:abstractNum>
-  <w:abstractNum w:abstractNumId="4">
+  <w:abstractNum w:abstractNumId="4" w15:restartNumberingAfterBreak="0">
     <w:nsid w:val="0A963DEA"/>
     <w:multiLevelType w:val="hybridMultilevel"/>
     <w:tmpl w:val="00000000"/>
@@ -4962,7 +4987,7 @@
       </w:rPr>
     </w:lvl>
   </w:abstractNum>
-  <w:abstractNum w:abstractNumId="5">
+  <w:abstractNum w:abstractNumId="5" w15:restartNumberingAfterBreak="0">
     <w:nsid w:val="0DBC2749"/>
     <w:multiLevelType w:val="hybridMultilevel"/>
     <w:tmpl w:val="00000000"/>
@@ -5075,7 +5100,7 @@
       </w:rPr>
     </w:lvl>
   </w:abstractNum>
-  <w:abstractNum w:abstractNumId="6">
+  <w:abstractNum w:abstractNumId="6" w15:restartNumberingAfterBreak="0">
     <w:nsid w:val="16835C0B"/>
     <w:multiLevelType w:val="hybridMultilevel"/>
     <w:tmpl w:val="00000000"/>
@@ -5188,7 +5213,7 @@
       </w:rPr>
     </w:lvl>
   </w:abstractNum>
-  <w:abstractNum w:abstractNumId="7">
+  <w:abstractNum w:abstractNumId="7" w15:restartNumberingAfterBreak="0">
     <w:nsid w:val="1FE540F9"/>
     <w:multiLevelType w:val="hybridMultilevel"/>
     <w:tmpl w:val="00000000"/>
@@ -5303,7 +5328,7 @@
       </w:rPr>
     </w:lvl>
   </w:abstractNum>
-  <w:abstractNum w:abstractNumId="8">
+  <w:abstractNum w:abstractNumId="8" w15:restartNumberingAfterBreak="0">
     <w:nsid w:val="20A04FA4"/>
     <w:multiLevelType w:val="hybridMultilevel"/>
     <w:tmpl w:val="3B9C1BCE"/>
@@ -5416,7 +5441,7 @@
       </w:rPr>
     </w:lvl>
   </w:abstractNum>
-  <w:abstractNum w:abstractNumId="9">
+  <w:abstractNum w:abstractNumId="9" w15:restartNumberingAfterBreak="0">
     <w:nsid w:val="224D2E4B"/>
     <w:multiLevelType w:val="hybridMultilevel"/>
     <w:tmpl w:val="83AE4BAC"/>
@@ -5529,7 +5554,7 @@
       </w:rPr>
     </w:lvl>
   </w:abstractNum>
-  <w:abstractNum w:abstractNumId="10">
+  <w:abstractNum w:abstractNumId="10" w15:restartNumberingAfterBreak="0">
     <w:nsid w:val="28D371B6"/>
     <w:multiLevelType w:val="hybridMultilevel"/>
     <w:tmpl w:val="28943BAC"/>
@@ -5642,7 +5667,7 @@
       </w:rPr>
     </w:lvl>
   </w:abstractNum>
-  <w:abstractNum w:abstractNumId="11">
+  <w:abstractNum w:abstractNumId="11" w15:restartNumberingAfterBreak="0">
     <w:nsid w:val="2CF8544E"/>
     <w:multiLevelType w:val="hybridMultilevel"/>
     <w:tmpl w:val="00000000"/>
@@ -5755,7 +5780,7 @@
       </w:rPr>
     </w:lvl>
   </w:abstractNum>
-  <w:abstractNum w:abstractNumId="12">
+  <w:abstractNum w:abstractNumId="12" w15:restartNumberingAfterBreak="0">
     <w:nsid w:val="37352564"/>
     <w:multiLevelType w:val="hybridMultilevel"/>
     <w:tmpl w:val="5B484E32"/>
@@ -5868,7 +5893,7 @@
       </w:rPr>
     </w:lvl>
   </w:abstractNum>
-  <w:abstractNum w:abstractNumId="13">
+  <w:abstractNum w:abstractNumId="13" w15:restartNumberingAfterBreak="0">
     <w:nsid w:val="3B5311DB"/>
     <w:multiLevelType w:val="hybridMultilevel"/>
     <w:tmpl w:val="4080C43C"/>
@@ -5981,7 +6006,7 @@
       </w:rPr>
     </w:lvl>
   </w:abstractNum>
-  <w:abstractNum w:abstractNumId="14">
+  <w:abstractNum w:abstractNumId="14" w15:restartNumberingAfterBreak="0">
     <w:nsid w:val="3EF616BD"/>
     <w:multiLevelType w:val="hybridMultilevel"/>
     <w:tmpl w:val="1E040A2A"/>
@@ -6094,7 +6119,7 @@
       </w:rPr>
     </w:lvl>
   </w:abstractNum>
-  <w:abstractNum w:abstractNumId="15">
+  <w:abstractNum w:abstractNumId="15" w15:restartNumberingAfterBreak="0">
     <w:nsid w:val="500B7308"/>
     <w:multiLevelType w:val="hybridMultilevel"/>
     <w:tmpl w:val="97C84B82"/>
@@ -6207,7 +6232,7 @@
       </w:rPr>
     </w:lvl>
   </w:abstractNum>
-  <w:abstractNum w:abstractNumId="16">
+  <w:abstractNum w:abstractNumId="16" w15:restartNumberingAfterBreak="0">
     <w:nsid w:val="54C83B2B"/>
     <w:multiLevelType w:val="hybridMultilevel"/>
     <w:tmpl w:val="5ED6A37C"/>
@@ -6320,7 +6345,7 @@
       </w:rPr>
     </w:lvl>
   </w:abstractNum>
-  <w:abstractNum w:abstractNumId="17">
+  <w:abstractNum w:abstractNumId="17" w15:restartNumberingAfterBreak="0">
     <w:nsid w:val="64710FB6"/>
     <w:multiLevelType w:val="hybridMultilevel"/>
     <w:tmpl w:val="00000000"/>
@@ -6435,7 +6460,7 @@
       </w:rPr>
     </w:lvl>
   </w:abstractNum>
-  <w:abstractNum w:abstractNumId="18">
+  <w:abstractNum w:abstractNumId="18" w15:restartNumberingAfterBreak="0">
     <w:nsid w:val="65332EFC"/>
     <w:multiLevelType w:val="hybridMultilevel"/>
     <w:tmpl w:val="00000000"/>
@@ -6548,7 +6573,7 @@
       </w:rPr>
     </w:lvl>
   </w:abstractNum>
-  <w:abstractNum w:abstractNumId="19">
+  <w:abstractNum w:abstractNumId="19" w15:restartNumberingAfterBreak="0">
     <w:nsid w:val="6A5339FE"/>
     <w:multiLevelType w:val="hybridMultilevel"/>
     <w:tmpl w:val="00000000"/>
@@ -6661,7 +6686,7 @@
       </w:rPr>
     </w:lvl>
   </w:abstractNum>
-  <w:abstractNum w:abstractNumId="20">
+  <w:abstractNum w:abstractNumId="20" w15:restartNumberingAfterBreak="0">
     <w:nsid w:val="6FE5758C"/>
     <w:multiLevelType w:val="hybridMultilevel"/>
     <w:tmpl w:val="87A2CF62"/>
@@ -6677,7 +6702,7 @@
         <w:rFonts w:ascii="Symbol" w:hAnsi="Symbol" w:hint="default"/>
       </w:rPr>
     </w:lvl>
-    <w:lvl w:ilvl="1" w:tplc="04090003" w:tentative="1">
+    <w:lvl w:ilvl="1" w:tplc="04090003">
       <w:start w:val="1"/>
       <w:numFmt w:val="bullet"/>
       <w:lvlText w:val="o"/>
@@ -6774,7 +6799,7 @@
       </w:rPr>
     </w:lvl>
   </w:abstractNum>
-  <w:abstractNum w:abstractNumId="21">
+  <w:abstractNum w:abstractNumId="21" w15:restartNumberingAfterBreak="0">
     <w:nsid w:val="76C70314"/>
     <w:multiLevelType w:val="hybridMultilevel"/>
     <w:tmpl w:val="7818A0B2"/>
@@ -6887,7 +6912,7 @@
       </w:rPr>
     </w:lvl>
   </w:abstractNum>
-  <w:abstractNum w:abstractNumId="22">
+  <w:abstractNum w:abstractNumId="22" w15:restartNumberingAfterBreak="0">
     <w:nsid w:val="786F1F18"/>
     <w:multiLevelType w:val="hybridMultilevel"/>
     <w:tmpl w:val="44F0F76E"/>
@@ -7000,7 +7025,7 @@
       </w:rPr>
     </w:lvl>
   </w:abstractNum>
-  <w:abstractNum w:abstractNumId="23">
+  <w:abstractNum w:abstractNumId="23" w15:restartNumberingAfterBreak="0">
     <w:nsid w:val="7AD21000"/>
     <w:multiLevelType w:val="hybridMultilevel"/>
     <w:tmpl w:val="00000000"/>
@@ -7113,7 +7138,7 @@
       </w:rPr>
     </w:lvl>
   </w:abstractNum>
-  <w:abstractNum w:abstractNumId="24">
+  <w:abstractNum w:abstractNumId="24" w15:restartNumberingAfterBreak="0">
     <w:nsid w:val="7DC67584"/>
     <w:multiLevelType w:val="hybridMultilevel"/>
     <w:tmpl w:val="00000000"/>
@@ -7305,7 +7330,7 @@
 </file>
 
 <file path=word/styles.xml><?xml version="1.0" encoding="utf-8"?>
-<w:styles xmlns:mc="http://schemas.openxmlformats.org/markup-compatibility/2006" xmlns:r="http://schemas.openxmlformats.org/officeDocument/2006/relationships" xmlns:w="http://schemas.openxmlformats.org/wordprocessingml/2006/main" xmlns:w14="http://schemas.microsoft.com/office/word/2010/wordml" mc:Ignorable="w14">
+<w:styles xmlns:mc="http://schemas.openxmlformats.org/markup-compatibility/2006" xmlns:r="http://schemas.openxmlformats.org/officeDocument/2006/relationships" xmlns:w="http://schemas.openxmlformats.org/wordprocessingml/2006/main" xmlns:w14="http://schemas.microsoft.com/office/word/2010/wordml" xmlns:w15="http://schemas.microsoft.com/office/word/2012/wordml" mc:Ignorable="w14 w15">
   <w:docDefaults>
     <w:rPrDefault>
       <w:rPr>
@@ -7315,154 +7340,369 @@
     </w:rPrDefault>
     <w:pPrDefault/>
   </w:docDefaults>
-  <w:latentStyles w:defLockedState="0" w:defUIPriority="99" w:defSemiHidden="1" w:defUnhideWhenUsed="1" w:defQFormat="0" w:count="276">
-    <w:lsdException w:name="Normal" w:locked="1" w:semiHidden="0" w:uiPriority="0" w:unhideWhenUsed="0" w:qFormat="1"/>
-    <w:lsdException w:name="heading 1" w:locked="1" w:semiHidden="0" w:uiPriority="0" w:unhideWhenUsed="0" w:qFormat="1"/>
-    <w:lsdException w:name="heading 2" w:locked="1" w:semiHidden="0" w:uiPriority="0" w:unhideWhenUsed="0" w:qFormat="1"/>
-    <w:lsdException w:name="heading 3" w:locked="1" w:uiPriority="0" w:qFormat="1"/>
-    <w:lsdException w:name="heading 4" w:locked="1" w:uiPriority="0" w:qFormat="1"/>
-    <w:lsdException w:name="heading 5" w:locked="1" w:uiPriority="0" w:qFormat="1"/>
-    <w:lsdException w:name="heading 6" w:locked="1" w:uiPriority="0" w:qFormat="1"/>
-    <w:lsdException w:name="heading 7" w:locked="1" w:uiPriority="0" w:qFormat="1"/>
-    <w:lsdException w:name="heading 8" w:locked="1" w:uiPriority="0" w:qFormat="1"/>
-    <w:lsdException w:name="heading 9" w:locked="1" w:uiPriority="0" w:qFormat="1"/>
-    <w:lsdException w:name="toc 1" w:locked="1" w:semiHidden="0" w:uiPriority="0" w:unhideWhenUsed="0" w:qFormat="1"/>
-    <w:lsdException w:name="toc 2" w:locked="1" w:semiHidden="0" w:uiPriority="0" w:unhideWhenUsed="0"/>
-    <w:lsdException w:name="toc 3" w:locked="1" w:semiHidden="0" w:uiPriority="0" w:unhideWhenUsed="0"/>
-    <w:lsdException w:name="toc 4" w:locked="1" w:semiHidden="0" w:uiPriority="0" w:unhideWhenUsed="0"/>
-    <w:lsdException w:name="toc 5" w:locked="1" w:semiHidden="0" w:uiPriority="0" w:unhideWhenUsed="0"/>
-    <w:lsdException w:name="toc 6" w:locked="1" w:semiHidden="0" w:uiPriority="0" w:unhideWhenUsed="0"/>
-    <w:lsdException w:name="toc 7" w:locked="1" w:semiHidden="0" w:uiPriority="0" w:unhideWhenUsed="0"/>
-    <w:lsdException w:name="toc 8" w:locked="1" w:semiHidden="0" w:uiPriority="0" w:unhideWhenUsed="0"/>
-    <w:lsdException w:name="toc 9" w:locked="1" w:semiHidden="0" w:uiPriority="0" w:unhideWhenUsed="0"/>
-    <w:lsdException w:name="caption" w:locked="1" w:uiPriority="0" w:qFormat="1"/>
-    <w:lsdException w:name="Title" w:locked="1" w:semiHidden="0" w:uiPriority="0" w:unhideWhenUsed="0" w:qFormat="1"/>
-    <w:lsdException w:name="Default Paragraph Font" w:locked="1" w:semiHidden="0" w:uiPriority="0" w:unhideWhenUsed="0"/>
-    <w:lsdException w:name="Subtitle" w:locked="1" w:semiHidden="0" w:uiPriority="0" w:unhideWhenUsed="0" w:qFormat="1"/>
-    <w:lsdException w:name="Hyperlink" w:locked="1" w:semiHidden="0" w:uiPriority="0" w:unhideWhenUsed="0"/>
-    <w:lsdException w:name="Strong" w:locked="1" w:semiHidden="0" w:uiPriority="0" w:unhideWhenUsed="0" w:qFormat="1"/>
-    <w:lsdException w:name="Emphasis" w:locked="1" w:semiHidden="0" w:uiPriority="0" w:unhideWhenUsed="0" w:qFormat="1"/>
-    <w:lsdException w:name="Table Grid" w:locked="1" w:semiHidden="0" w:uiPriority="0" w:unhideWhenUsed="0"/>
-    <w:lsdException w:name="Note Level 1" w:semiHidden="0" w:unhideWhenUsed="0"/>
-    <w:lsdException w:name="Note Level 2" w:semiHidden="0" w:unhideWhenUsed="0"/>
-    <w:lsdException w:name="Note Level 3" w:semiHidden="0" w:unhideWhenUsed="0"/>
-    <w:lsdException w:name="Note Level 4" w:semiHidden="0" w:unhideWhenUsed="0"/>
-    <w:lsdException w:name="Note Level 5" w:semiHidden="0" w:unhideWhenUsed="0"/>
-    <w:lsdException w:name="Note Level 6" w:semiHidden="0" w:unhideWhenUsed="0"/>
-    <w:lsdException w:name="Note Level 7" w:semiHidden="0" w:unhideWhenUsed="0"/>
-    <w:lsdException w:name="Note Level 8" w:semiHidden="0" w:unhideWhenUsed="0"/>
-    <w:lsdException w:name="Note Level 9" w:semiHidden="0" w:unhideWhenUsed="0"/>
-    <w:lsdException w:name="Placeholder Text" w:unhideWhenUsed="0"/>
-    <w:lsdException w:name="No Spacing" w:semiHidden="0" w:uiPriority="1" w:unhideWhenUsed="0" w:qFormat="1"/>
-    <w:lsdException w:name="Light Shading" w:semiHidden="0" w:uiPriority="60" w:unhideWhenUsed="0"/>
-    <w:lsdException w:name="Light List" w:semiHidden="0" w:uiPriority="61" w:unhideWhenUsed="0"/>
-    <w:lsdException w:name="Light Grid" w:semiHidden="0" w:uiPriority="62" w:unhideWhenUsed="0"/>
-    <w:lsdException w:name="Medium Shading 1" w:semiHidden="0" w:uiPriority="63" w:unhideWhenUsed="0"/>
-    <w:lsdException w:name="Medium Shading 2" w:semiHidden="0" w:uiPriority="64" w:unhideWhenUsed="0"/>
-    <w:lsdException w:name="Medium List 1" w:semiHidden="0" w:uiPriority="65" w:unhideWhenUsed="0"/>
-    <w:lsdException w:name="Medium List 2" w:semiHidden="0" w:uiPriority="66" w:unhideWhenUsed="0"/>
-    <w:lsdException w:name="Medium Grid 1" w:semiHidden="0" w:uiPriority="67" w:unhideWhenUsed="0"/>
-    <w:lsdException w:name="Medium Grid 2" w:semiHidden="0" w:uiPriority="68" w:unhideWhenUsed="0"/>
-    <w:lsdException w:name="Medium Grid 3" w:semiHidden="0" w:uiPriority="69" w:unhideWhenUsed="0"/>
-    <w:lsdException w:name="Dark List" w:semiHidden="0" w:uiPriority="70" w:unhideWhenUsed="0"/>
-    <w:lsdException w:name="Colorful Shading" w:semiHidden="0" w:uiPriority="71" w:unhideWhenUsed="0"/>
-    <w:lsdException w:name="Colorful List" w:semiHidden="0" w:uiPriority="72" w:unhideWhenUsed="0" w:qFormat="1"/>
-    <w:lsdException w:name="Colorful Grid" w:semiHidden="0" w:uiPriority="73" w:unhideWhenUsed="0" w:qFormat="1"/>
-    <w:lsdException w:name="Light Shading Accent 1" w:semiHidden="0" w:uiPriority="60" w:unhideWhenUsed="0" w:qFormat="1"/>
-    <w:lsdException w:name="Light List Accent 1" w:semiHidden="0" w:uiPriority="61" w:unhideWhenUsed="0"/>
-    <w:lsdException w:name="Light Grid Accent 1" w:semiHidden="0" w:uiPriority="62" w:unhideWhenUsed="0"/>
-    <w:lsdException w:name="Medium Shading 1 Accent 1" w:semiHidden="0" w:uiPriority="63" w:unhideWhenUsed="0"/>
-    <w:lsdException w:name="Medium Shading 2 Accent 1" w:semiHidden="0" w:uiPriority="64" w:unhideWhenUsed="0"/>
-    <w:lsdException w:name="Medium List 1 Accent 1" w:semiHidden="0" w:uiPriority="65" w:unhideWhenUsed="0"/>
-    <w:lsdException w:name="Revision" w:unhideWhenUsed="0"/>
-    <w:lsdException w:name="List Paragraph" w:semiHidden="0" w:unhideWhenUsed="0" w:qFormat="1"/>
-    <w:lsdException w:name="Quote" w:semiHidden="0" w:uiPriority="29" w:unhideWhenUsed="0" w:qFormat="1"/>
-    <w:lsdException w:name="Intense Quote" w:semiHidden="0" w:uiPriority="30" w:unhideWhenUsed="0" w:qFormat="1"/>
-    <w:lsdException w:name="Medium List 2 Accent 1" w:semiHidden="0" w:uiPriority="66" w:unhideWhenUsed="0"/>
-    <w:lsdException w:name="Medium Grid 1 Accent 1" w:semiHidden="0" w:uiPriority="67" w:unhideWhenUsed="0"/>
-    <w:lsdException w:name="Medium Grid 2 Accent 1" w:semiHidden="0" w:uiPriority="68" w:unhideWhenUsed="0"/>
-    <w:lsdException w:name="Medium Grid 3 Accent 1" w:semiHidden="0" w:uiPriority="69" w:unhideWhenUsed="0"/>
-    <w:lsdException w:name="Dark List Accent 1" w:semiHidden="0" w:uiPriority="70" w:unhideWhenUsed="0"/>
-    <w:lsdException w:name="Colorful Shading Accent 1" w:semiHidden="0" w:uiPriority="71" w:unhideWhenUsed="0"/>
-    <w:lsdException w:name="Colorful List Accent 1" w:semiHidden="0" w:uiPriority="72" w:unhideWhenUsed="0"/>
-    <w:lsdException w:name="Colorful Grid Accent 1" w:semiHidden="0" w:uiPriority="73" w:unhideWhenUsed="0"/>
-    <w:lsdException w:name="Light Shading Accent 2" w:semiHidden="0" w:uiPriority="60" w:unhideWhenUsed="0"/>
-    <w:lsdException w:name="Light List Accent 2" w:semiHidden="0" w:uiPriority="61" w:unhideWhenUsed="0"/>
-    <w:lsdException w:name="Light Grid Accent 2" w:semiHidden="0" w:uiPriority="62" w:unhideWhenUsed="0"/>
-    <w:lsdException w:name="Medium Shading 1 Accent 2" w:semiHidden="0" w:uiPriority="63" w:unhideWhenUsed="0"/>
-    <w:lsdException w:name="Medium Shading 2 Accent 2" w:semiHidden="0" w:uiPriority="64" w:unhideWhenUsed="0"/>
-    <w:lsdException w:name="Medium List 1 Accent 2" w:semiHidden="0" w:uiPriority="65" w:unhideWhenUsed="0"/>
-    <w:lsdException w:name="Medium List 2 Accent 2" w:semiHidden="0" w:uiPriority="66" w:unhideWhenUsed="0"/>
-    <w:lsdException w:name="Medium Grid 1 Accent 2" w:semiHidden="0" w:uiPriority="67" w:unhideWhenUsed="0"/>
-    <w:lsdException w:name="Medium Grid 2 Accent 2" w:semiHidden="0" w:uiPriority="68" w:unhideWhenUsed="0"/>
-    <w:lsdException w:name="Medium Grid 3 Accent 2" w:semiHidden="0" w:uiPriority="69" w:unhideWhenUsed="0"/>
-    <w:lsdException w:name="Dark List Accent 2" w:semiHidden="0" w:uiPriority="70" w:unhideWhenUsed="0"/>
-    <w:lsdException w:name="Colorful Shading Accent 2" w:semiHidden="0" w:uiPriority="71" w:unhideWhenUsed="0"/>
-    <w:lsdException w:name="Colorful List Accent 2" w:semiHidden="0" w:uiPriority="72" w:unhideWhenUsed="0"/>
-    <w:lsdException w:name="Colorful Grid Accent 2" w:semiHidden="0" w:uiPriority="73" w:unhideWhenUsed="0"/>
-    <w:lsdException w:name="Light Shading Accent 3" w:semiHidden="0" w:uiPriority="60" w:unhideWhenUsed="0"/>
-    <w:lsdException w:name="Light List Accent 3" w:semiHidden="0" w:uiPriority="61" w:unhideWhenUsed="0"/>
-    <w:lsdException w:name="Light Grid Accent 3" w:semiHidden="0" w:uiPriority="62" w:unhideWhenUsed="0"/>
-    <w:lsdException w:name="Medium Shading 1 Accent 3" w:semiHidden="0" w:uiPriority="63" w:unhideWhenUsed="0"/>
-    <w:lsdException w:name="Medium Shading 2 Accent 3" w:semiHidden="0" w:uiPriority="64" w:unhideWhenUsed="0"/>
-    <w:lsdException w:name="Medium List 1 Accent 3" w:semiHidden="0" w:uiPriority="65" w:unhideWhenUsed="0"/>
-    <w:lsdException w:name="Medium List 2 Accent 3" w:semiHidden="0" w:uiPriority="66" w:unhideWhenUsed="0"/>
-    <w:lsdException w:name="Medium Grid 1 Accent 3" w:semiHidden="0" w:uiPriority="67" w:unhideWhenUsed="0"/>
-    <w:lsdException w:name="Medium Grid 2 Accent 3" w:semiHidden="0" w:uiPriority="68" w:unhideWhenUsed="0"/>
-    <w:lsdException w:name="Medium Grid 3 Accent 3" w:semiHidden="0" w:uiPriority="69" w:unhideWhenUsed="0"/>
-    <w:lsdException w:name="Dark List Accent 3" w:semiHidden="0" w:uiPriority="70" w:unhideWhenUsed="0"/>
-    <w:lsdException w:name="Colorful Shading Accent 3" w:semiHidden="0" w:uiPriority="71" w:unhideWhenUsed="0"/>
-    <w:lsdException w:name="Colorful List Accent 3" w:semiHidden="0" w:uiPriority="72" w:unhideWhenUsed="0"/>
-    <w:lsdException w:name="Colorful Grid Accent 3" w:semiHidden="0" w:uiPriority="73" w:unhideWhenUsed="0"/>
-    <w:lsdException w:name="Light Shading Accent 4" w:semiHidden="0" w:uiPriority="60" w:unhideWhenUsed="0"/>
-    <w:lsdException w:name="Light List Accent 4" w:semiHidden="0" w:uiPriority="61" w:unhideWhenUsed="0"/>
-    <w:lsdException w:name="Light Grid Accent 4" w:semiHidden="0" w:uiPriority="62" w:unhideWhenUsed="0"/>
-    <w:lsdException w:name="Medium Shading 1 Accent 4" w:semiHidden="0" w:uiPriority="63" w:unhideWhenUsed="0"/>
-    <w:lsdException w:name="Medium Shading 2 Accent 4" w:semiHidden="0" w:uiPriority="64" w:unhideWhenUsed="0"/>
-    <w:lsdException w:name="Medium List 1 Accent 4" w:semiHidden="0" w:uiPriority="65" w:unhideWhenUsed="0"/>
-    <w:lsdException w:name="Medium List 2 Accent 4" w:semiHidden="0" w:uiPriority="66" w:unhideWhenUsed="0"/>
-    <w:lsdException w:name="Medium Grid 1 Accent 4" w:semiHidden="0" w:uiPriority="67" w:unhideWhenUsed="0"/>
-    <w:lsdException w:name="Medium Grid 2 Accent 4" w:semiHidden="0" w:uiPriority="68" w:unhideWhenUsed="0"/>
-    <w:lsdException w:name="Medium Grid 3 Accent 4" w:semiHidden="0" w:uiPriority="69" w:unhideWhenUsed="0"/>
-    <w:lsdException w:name="Dark List Accent 4" w:semiHidden="0" w:uiPriority="70" w:unhideWhenUsed="0"/>
-    <w:lsdException w:name="Colorful Shading Accent 4" w:semiHidden="0" w:uiPriority="71" w:unhideWhenUsed="0"/>
-    <w:lsdException w:name="Colorful List Accent 4" w:semiHidden="0" w:uiPriority="72" w:unhideWhenUsed="0"/>
-    <w:lsdException w:name="Colorful Grid Accent 4" w:semiHidden="0" w:uiPriority="73" w:unhideWhenUsed="0"/>
-    <w:lsdException w:name="Light Shading Accent 5" w:semiHidden="0" w:uiPriority="60" w:unhideWhenUsed="0"/>
-    <w:lsdException w:name="Light List Accent 5" w:semiHidden="0" w:uiPriority="61" w:unhideWhenUsed="0"/>
-    <w:lsdException w:name="Light Grid Accent 5" w:semiHidden="0" w:uiPriority="62" w:unhideWhenUsed="0"/>
-    <w:lsdException w:name="Medium Shading 1 Accent 5" w:semiHidden="0" w:uiPriority="63" w:unhideWhenUsed="0"/>
-    <w:lsdException w:name="Medium Shading 2 Accent 5" w:semiHidden="0" w:uiPriority="64" w:unhideWhenUsed="0"/>
-    <w:lsdException w:name="Medium List 1 Accent 5" w:semiHidden="0" w:uiPriority="65" w:unhideWhenUsed="0"/>
-    <w:lsdException w:name="Medium List 2 Accent 5" w:semiHidden="0" w:uiPriority="66" w:unhideWhenUsed="0"/>
-    <w:lsdException w:name="Medium Grid 1 Accent 5" w:semiHidden="0" w:uiPriority="67" w:unhideWhenUsed="0"/>
-    <w:lsdException w:name="Medium Grid 2 Accent 5" w:semiHidden="0" w:uiPriority="68" w:unhideWhenUsed="0"/>
-    <w:lsdException w:name="Medium Grid 3 Accent 5" w:semiHidden="0" w:uiPriority="69" w:unhideWhenUsed="0"/>
-    <w:lsdException w:name="Dark List Accent 5" w:semiHidden="0" w:uiPriority="70" w:unhideWhenUsed="0"/>
-    <w:lsdException w:name="Colorful Shading Accent 5" w:semiHidden="0" w:uiPriority="71" w:unhideWhenUsed="0"/>
-    <w:lsdException w:name="Colorful List Accent 5" w:semiHidden="0" w:uiPriority="72" w:unhideWhenUsed="0"/>
-    <w:lsdException w:name="Colorful Grid Accent 5" w:semiHidden="0" w:uiPriority="73" w:unhideWhenUsed="0"/>
-    <w:lsdException w:name="Light Shading Accent 6" w:semiHidden="0" w:uiPriority="60" w:unhideWhenUsed="0"/>
-    <w:lsdException w:name="Light List Accent 6" w:semiHidden="0" w:uiPriority="61" w:unhideWhenUsed="0"/>
-    <w:lsdException w:name="Light Grid Accent 6" w:semiHidden="0" w:uiPriority="62" w:unhideWhenUsed="0"/>
-    <w:lsdException w:name="Medium Shading 1 Accent 6" w:semiHidden="0" w:uiPriority="63" w:unhideWhenUsed="0"/>
-    <w:lsdException w:name="Medium Shading 2 Accent 6" w:semiHidden="0" w:uiPriority="64" w:unhideWhenUsed="0"/>
-    <w:lsdException w:name="Medium List 1 Accent 6" w:semiHidden="0" w:uiPriority="65" w:unhideWhenUsed="0" w:qFormat="1"/>
-    <w:lsdException w:name="Medium List 2 Accent 6" w:semiHidden="0" w:uiPriority="66" w:unhideWhenUsed="0" w:qFormat="1"/>
-    <w:lsdException w:name="Medium Grid 1 Accent 6" w:semiHidden="0" w:uiPriority="67" w:unhideWhenUsed="0" w:qFormat="1"/>
-    <w:lsdException w:name="Medium Grid 2 Accent 6" w:semiHidden="0" w:uiPriority="68" w:unhideWhenUsed="0" w:qFormat="1"/>
-    <w:lsdException w:name="Medium Grid 3 Accent 6" w:semiHidden="0" w:uiPriority="69" w:unhideWhenUsed="0" w:qFormat="1"/>
-    <w:lsdException w:name="Dark List Accent 6" w:semiHidden="0" w:uiPriority="70" w:unhideWhenUsed="0"/>
-    <w:lsdException w:name="Colorful Shading Accent 6" w:semiHidden="0" w:uiPriority="71" w:unhideWhenUsed="0" w:qFormat="1"/>
-    <w:lsdException w:name="Colorful List Accent 6" w:semiHidden="0" w:uiPriority="72" w:unhideWhenUsed="0"/>
-    <w:lsdException w:name="Colorful Grid Accent 6" w:semiHidden="0" w:uiPriority="73" w:unhideWhenUsed="0"/>
-    <w:lsdException w:name="Subtle Emphasis" w:semiHidden="0" w:uiPriority="19" w:unhideWhenUsed="0" w:qFormat="1"/>
-    <w:lsdException w:name="Intense Emphasis" w:semiHidden="0" w:uiPriority="21" w:unhideWhenUsed="0" w:qFormat="1"/>
-    <w:lsdException w:name="Subtle Reference" w:semiHidden="0" w:uiPriority="31" w:unhideWhenUsed="0" w:qFormat="1"/>
-    <w:lsdException w:name="Intense Reference" w:semiHidden="0" w:uiPriority="32" w:unhideWhenUsed="0" w:qFormat="1"/>
-    <w:lsdException w:name="Book Title" w:semiHidden="0" w:uiPriority="33" w:unhideWhenUsed="0" w:qFormat="1"/>
-    <w:lsdException w:name="Bibliography" w:uiPriority="37"/>
-    <w:lsdException w:name="TOC Heading" w:uiPriority="39" w:qFormat="1"/>
+  <w:latentStyles w:defLockedState="0" w:defUIPriority="99" w:defSemiHidden="0" w:defUnhideWhenUsed="0" w:defQFormat="0" w:count="371">
+    <w:lsdException w:name="Normal" w:locked="1" w:uiPriority="0" w:qFormat="1"/>
+    <w:lsdException w:name="heading 1" w:locked="1" w:uiPriority="0" w:qFormat="1"/>
+    <w:lsdException w:name="heading 2" w:locked="1" w:uiPriority="0" w:qFormat="1"/>
+    <w:lsdException w:name="heading 3" w:locked="1" w:semiHidden="1" w:uiPriority="0" w:unhideWhenUsed="1" w:qFormat="1"/>
+    <w:lsdException w:name="heading 4" w:locked="1" w:semiHidden="1" w:uiPriority="0" w:unhideWhenUsed="1" w:qFormat="1"/>
+    <w:lsdException w:name="heading 5" w:locked="1" w:semiHidden="1" w:uiPriority="0" w:unhideWhenUsed="1" w:qFormat="1"/>
+    <w:lsdException w:name="heading 6" w:locked="1" w:semiHidden="1" w:uiPriority="0" w:unhideWhenUsed="1" w:qFormat="1"/>
+    <w:lsdException w:name="heading 7" w:locked="1" w:semiHidden="1" w:uiPriority="0" w:unhideWhenUsed="1" w:qFormat="1"/>
+    <w:lsdException w:name="heading 8" w:locked="1" w:semiHidden="1" w:uiPriority="0" w:unhideWhenUsed="1" w:qFormat="1"/>
+    <w:lsdException w:name="heading 9" w:locked="1" w:semiHidden="1" w:uiPriority="0" w:unhideWhenUsed="1" w:qFormat="1"/>
+    <w:lsdException w:name="index 1" w:semiHidden="1" w:unhideWhenUsed="1"/>
+    <w:lsdException w:name="index 2" w:semiHidden="1" w:unhideWhenUsed="1"/>
+    <w:lsdException w:name="index 3" w:semiHidden="1" w:unhideWhenUsed="1"/>
+    <w:lsdException w:name="index 4" w:semiHidden="1" w:unhideWhenUsed="1"/>
+    <w:lsdException w:name="index 5" w:semiHidden="1" w:unhideWhenUsed="1"/>
+    <w:lsdException w:name="index 6" w:semiHidden="1" w:unhideWhenUsed="1"/>
+    <w:lsdException w:name="index 7" w:semiHidden="1" w:unhideWhenUsed="1"/>
+    <w:lsdException w:name="index 8" w:semiHidden="1" w:unhideWhenUsed="1"/>
+    <w:lsdException w:name="index 9" w:semiHidden="1" w:unhideWhenUsed="1"/>
+    <w:lsdException w:name="toc 1" w:locked="1" w:uiPriority="0" w:qFormat="1"/>
+    <w:lsdException w:name="toc 2" w:locked="1" w:uiPriority="0"/>
+    <w:lsdException w:name="toc 3" w:locked="1" w:uiPriority="0"/>
+    <w:lsdException w:name="toc 4" w:locked="1" w:uiPriority="0"/>
+    <w:lsdException w:name="toc 5" w:locked="1" w:uiPriority="0"/>
+    <w:lsdException w:name="toc 6" w:locked="1" w:uiPriority="0"/>
+    <w:lsdException w:name="toc 7" w:locked="1" w:uiPriority="0"/>
+    <w:lsdException w:name="toc 8" w:locked="1" w:uiPriority="0"/>
+    <w:lsdException w:name="toc 9" w:locked="1" w:uiPriority="0"/>
+    <w:lsdException w:name="Normal Indent" w:semiHidden="1" w:unhideWhenUsed="1"/>
+    <w:lsdException w:name="footnote text" w:semiHidden="1" w:unhideWhenUsed="1"/>
+    <w:lsdException w:name="annotation text" w:semiHidden="1" w:unhideWhenUsed="1"/>
+    <w:lsdException w:name="header" w:semiHidden="1" w:unhideWhenUsed="1"/>
+    <w:lsdException w:name="footer" w:semiHidden="1" w:unhideWhenUsed="1"/>
+    <w:lsdException w:name="index heading" w:semiHidden="1" w:unhideWhenUsed="1"/>
+    <w:lsdException w:name="caption" w:locked="1" w:semiHidden="1" w:uiPriority="0" w:unhideWhenUsed="1" w:qFormat="1"/>
+    <w:lsdException w:name="table of figures" w:semiHidden="1" w:unhideWhenUsed="1"/>
+    <w:lsdException w:name="envelope address" w:semiHidden="1" w:unhideWhenUsed="1"/>
+    <w:lsdException w:name="envelope return" w:semiHidden="1" w:unhideWhenUsed="1"/>
+    <w:lsdException w:name="footnote reference" w:semiHidden="1" w:unhideWhenUsed="1"/>
+    <w:lsdException w:name="annotation reference" w:semiHidden="1" w:unhideWhenUsed="1"/>
+    <w:lsdException w:name="line number" w:semiHidden="1" w:unhideWhenUsed="1"/>
+    <w:lsdException w:name="page number" w:semiHidden="1" w:unhideWhenUsed="1"/>
+    <w:lsdException w:name="endnote reference" w:semiHidden="1" w:unhideWhenUsed="1"/>
+    <w:lsdException w:name="endnote text" w:semiHidden="1" w:unhideWhenUsed="1"/>
+    <w:lsdException w:name="table of authorities" w:semiHidden="1" w:unhideWhenUsed="1"/>
+    <w:lsdException w:name="macro" w:semiHidden="1" w:unhideWhenUsed="1"/>
+    <w:lsdException w:name="toa heading" w:semiHidden="1" w:unhideWhenUsed="1"/>
+    <w:lsdException w:name="List" w:semiHidden="1" w:unhideWhenUsed="1"/>
+    <w:lsdException w:name="List Bullet" w:semiHidden="1" w:unhideWhenUsed="1"/>
+    <w:lsdException w:name="List Number" w:semiHidden="1" w:unhideWhenUsed="1"/>
+    <w:lsdException w:name="List 2" w:semiHidden="1" w:unhideWhenUsed="1"/>
+    <w:lsdException w:name="List 3" w:semiHidden="1" w:unhideWhenUsed="1"/>
+    <w:lsdException w:name="List 4" w:semiHidden="1" w:unhideWhenUsed="1"/>
+    <w:lsdException w:name="List 5" w:semiHidden="1" w:unhideWhenUsed="1"/>
+    <w:lsdException w:name="List Bullet 2" w:semiHidden="1" w:unhideWhenUsed="1"/>
+    <w:lsdException w:name="List Bullet 3" w:semiHidden="1" w:unhideWhenUsed="1"/>
+    <w:lsdException w:name="List Bullet 4" w:semiHidden="1" w:unhideWhenUsed="1"/>
+    <w:lsdException w:name="List Bullet 5" w:semiHidden="1" w:unhideWhenUsed="1"/>
+    <w:lsdException w:name="List Number 2" w:semiHidden="1" w:unhideWhenUsed="1"/>
+    <w:lsdException w:name="List Number 3" w:semiHidden="1" w:unhideWhenUsed="1"/>
+    <w:lsdException w:name="List Number 4" w:semiHidden="1" w:unhideWhenUsed="1"/>
+    <w:lsdException w:name="List Number 5" w:semiHidden="1" w:unhideWhenUsed="1"/>
+    <w:lsdException w:name="Title" w:locked="1" w:uiPriority="0" w:qFormat="1"/>
+    <w:lsdException w:name="Closing" w:semiHidden="1" w:unhideWhenUsed="1"/>
+    <w:lsdException w:name="Signature" w:semiHidden="1" w:unhideWhenUsed="1"/>
+    <w:lsdException w:name="Default Paragraph Font" w:locked="1" w:uiPriority="0"/>
+    <w:lsdException w:name="Body Text" w:semiHidden="1" w:unhideWhenUsed="1"/>
+    <w:lsdException w:name="Body Text Indent" w:semiHidden="1" w:unhideWhenUsed="1"/>
+    <w:lsdException w:name="List Continue" w:semiHidden="1" w:unhideWhenUsed="1"/>
+    <w:lsdException w:name="List Continue 2" w:semiHidden="1" w:unhideWhenUsed="1"/>
+    <w:lsdException w:name="List Continue 3" w:semiHidden="1" w:unhideWhenUsed="1"/>
+    <w:lsdException w:name="List Continue 4" w:semiHidden="1" w:unhideWhenUsed="1"/>
+    <w:lsdException w:name="List Continue 5" w:semiHidden="1" w:unhideWhenUsed="1"/>
+    <w:lsdException w:name="Message Header" w:semiHidden="1" w:unhideWhenUsed="1"/>
+    <w:lsdException w:name="Subtitle" w:locked="1" w:uiPriority="0" w:qFormat="1"/>
+    <w:lsdException w:name="Salutation" w:semiHidden="1" w:unhideWhenUsed="1"/>
+    <w:lsdException w:name="Date" w:semiHidden="1" w:unhideWhenUsed="1"/>
+    <w:lsdException w:name="Body Text First Indent" w:semiHidden="1" w:unhideWhenUsed="1"/>
+    <w:lsdException w:name="Body Text First Indent 2" w:semiHidden="1" w:unhideWhenUsed="1"/>
+    <w:lsdException w:name="Note Heading" w:semiHidden="1" w:unhideWhenUsed="1"/>
+    <w:lsdException w:name="Body Text 2" w:semiHidden="1" w:unhideWhenUsed="1"/>
+    <w:lsdException w:name="Body Text 3" w:semiHidden="1" w:unhideWhenUsed="1"/>
+    <w:lsdException w:name="Body Text Indent 2" w:semiHidden="1" w:unhideWhenUsed="1"/>
+    <w:lsdException w:name="Body Text Indent 3" w:semiHidden="1" w:unhideWhenUsed="1"/>
+    <w:lsdException w:name="Block Text" w:semiHidden="1" w:unhideWhenUsed="1"/>
+    <w:lsdException w:name="Hyperlink" w:locked="1" w:uiPriority="0"/>
+    <w:lsdException w:name="FollowedHyperlink" w:semiHidden="1" w:unhideWhenUsed="1"/>
+    <w:lsdException w:name="Strong" w:locked="1" w:uiPriority="0" w:qFormat="1"/>
+    <w:lsdException w:name="Emphasis" w:locked="1" w:uiPriority="0" w:qFormat="1"/>
+    <w:lsdException w:name="Document Map" w:semiHidden="1" w:unhideWhenUsed="1"/>
+    <w:lsdException w:name="Plain Text" w:semiHidden="1" w:unhideWhenUsed="1"/>
+    <w:lsdException w:name="E-mail Signature" w:semiHidden="1" w:unhideWhenUsed="1"/>
+    <w:lsdException w:name="HTML Top of Form" w:semiHidden="1" w:unhideWhenUsed="1"/>
+    <w:lsdException w:name="HTML Bottom of Form" w:semiHidden="1" w:unhideWhenUsed="1"/>
+    <w:lsdException w:name="Normal (Web)" w:semiHidden="1" w:unhideWhenUsed="1"/>
+    <w:lsdException w:name="HTML Acronym" w:semiHidden="1" w:unhideWhenUsed="1"/>
+    <w:lsdException w:name="HTML Address" w:semiHidden="1" w:unhideWhenUsed="1"/>
+    <w:lsdException w:name="HTML Cite" w:semiHidden="1" w:unhideWhenUsed="1"/>
+    <w:lsdException w:name="HTML Code" w:semiHidden="1" w:unhideWhenUsed="1"/>
+    <w:lsdException w:name="HTML Definition" w:semiHidden="1" w:unhideWhenUsed="1"/>
+    <w:lsdException w:name="HTML Keyboard" w:semiHidden="1" w:unhideWhenUsed="1"/>
+    <w:lsdException w:name="HTML Preformatted" w:semiHidden="1" w:unhideWhenUsed="1"/>
+    <w:lsdException w:name="HTML Sample" w:semiHidden="1" w:unhideWhenUsed="1"/>
+    <w:lsdException w:name="HTML Typewriter" w:semiHidden="1" w:unhideWhenUsed="1"/>
+    <w:lsdException w:name="HTML Variable" w:semiHidden="1" w:unhideWhenUsed="1"/>
+    <w:lsdException w:name="Normal Table" w:semiHidden="1" w:unhideWhenUsed="1"/>
+    <w:lsdException w:name="annotation subject" w:semiHidden="1" w:unhideWhenUsed="1"/>
+    <w:lsdException w:name="No List" w:semiHidden="1" w:unhideWhenUsed="1"/>
+    <w:lsdException w:name="Outline List 1" w:semiHidden="1" w:unhideWhenUsed="1"/>
+    <w:lsdException w:name="Outline List 2" w:semiHidden="1" w:unhideWhenUsed="1"/>
+    <w:lsdException w:name="Outline List 3" w:semiHidden="1" w:unhideWhenUsed="1"/>
+    <w:lsdException w:name="Table Simple 1" w:semiHidden="1" w:unhideWhenUsed="1"/>
+    <w:lsdException w:name="Table Simple 2" w:semiHidden="1" w:unhideWhenUsed="1"/>
+    <w:lsdException w:name="Table Simple 3" w:semiHidden="1" w:unhideWhenUsed="1"/>
+    <w:lsdException w:name="Table Classic 1" w:semiHidden="1" w:unhideWhenUsed="1"/>
+    <w:lsdException w:name="Table Classic 2" w:semiHidden="1" w:unhideWhenUsed="1"/>
+    <w:lsdException w:name="Table Classic 3" w:semiHidden="1" w:unhideWhenUsed="1"/>
+    <w:lsdException w:name="Table Classic 4" w:semiHidden="1" w:unhideWhenUsed="1"/>
+    <w:lsdException w:name="Table Colorful 1" w:semiHidden="1" w:unhideWhenUsed="1"/>
+    <w:lsdException w:name="Table Colorful 2" w:semiHidden="1" w:unhideWhenUsed="1"/>
+    <w:lsdException w:name="Table Colorful 3" w:semiHidden="1" w:unhideWhenUsed="1"/>
+    <w:lsdException w:name="Table Columns 1" w:semiHidden="1" w:unhideWhenUsed="1"/>
+    <w:lsdException w:name="Table Columns 2" w:semiHidden="1" w:unhideWhenUsed="1"/>
+    <w:lsdException w:name="Table Columns 3" w:semiHidden="1" w:unhideWhenUsed="1"/>
+    <w:lsdException w:name="Table Columns 4" w:semiHidden="1" w:unhideWhenUsed="1"/>
+    <w:lsdException w:name="Table Columns 5" w:semiHidden="1" w:unhideWhenUsed="1"/>
+    <w:lsdException w:name="Table Grid 1" w:semiHidden="1" w:unhideWhenUsed="1"/>
+    <w:lsdException w:name="Table Grid 2" w:semiHidden="1" w:unhideWhenUsed="1"/>
+    <w:lsdException w:name="Table Grid 3" w:semiHidden="1" w:unhideWhenUsed="1"/>
+    <w:lsdException w:name="Table Grid 4" w:semiHidden="1" w:unhideWhenUsed="1"/>
+    <w:lsdException w:name="Table Grid 5" w:semiHidden="1" w:unhideWhenUsed="1"/>
+    <w:lsdException w:name="Table Grid 6" w:semiHidden="1" w:unhideWhenUsed="1"/>
+    <w:lsdException w:name="Table Grid 7" w:semiHidden="1" w:unhideWhenUsed="1"/>
+    <w:lsdException w:name="Table Grid 8" w:semiHidden="1" w:unhideWhenUsed="1"/>
+    <w:lsdException w:name="Table List 1" w:semiHidden="1" w:unhideWhenUsed="1"/>
+    <w:lsdException w:name="Table List 2" w:semiHidden="1" w:unhideWhenUsed="1"/>
+    <w:lsdException w:name="Table List 3" w:semiHidden="1" w:unhideWhenUsed="1"/>
+    <w:lsdException w:name="Table List 4" w:semiHidden="1" w:unhideWhenUsed="1"/>
+    <w:lsdException w:name="Table List 5" w:semiHidden="1" w:unhideWhenUsed="1"/>
+    <w:lsdException w:name="Table List 6" w:semiHidden="1" w:unhideWhenUsed="1"/>
+    <w:lsdException w:name="Table List 7" w:semiHidden="1" w:unhideWhenUsed="1"/>
+    <w:lsdException w:name="Table List 8" w:semiHidden="1" w:unhideWhenUsed="1"/>
+    <w:lsdException w:name="Table 3D effects 1" w:semiHidden="1" w:unhideWhenUsed="1"/>
+    <w:lsdException w:name="Table 3D effects 2" w:semiHidden="1" w:unhideWhenUsed="1"/>
+    <w:lsdException w:name="Table 3D effects 3" w:semiHidden="1" w:unhideWhenUsed="1"/>
+    <w:lsdException w:name="Table Contemporary" w:semiHidden="1" w:unhideWhenUsed="1"/>
+    <w:lsdException w:name="Table Elegant" w:semiHidden="1" w:unhideWhenUsed="1"/>
+    <w:lsdException w:name="Table Professional" w:semiHidden="1" w:unhideWhenUsed="1"/>
+    <w:lsdException w:name="Table Subtle 1" w:semiHidden="1" w:unhideWhenUsed="1"/>
+    <w:lsdException w:name="Table Subtle 2" w:semiHidden="1" w:unhideWhenUsed="1"/>
+    <w:lsdException w:name="Table Web 1" w:semiHidden="1" w:unhideWhenUsed="1"/>
+    <w:lsdException w:name="Table Web 2" w:semiHidden="1" w:unhideWhenUsed="1"/>
+    <w:lsdException w:name="Table Web 3" w:semiHidden="1" w:unhideWhenUsed="1"/>
+    <w:lsdException w:name="Balloon Text" w:semiHidden="1" w:unhideWhenUsed="1"/>
+    <w:lsdException w:name="Table Grid" w:locked="1" w:uiPriority="0"/>
+    <w:lsdException w:name="Table Theme" w:semiHidden="1" w:unhideWhenUsed="1"/>
+    <w:lsdException w:name="Placeholder Text" w:semiHidden="1"/>
+    <w:lsdException w:name="No Spacing" w:uiPriority="1" w:qFormat="1"/>
+    <w:lsdException w:name="Light Shading" w:uiPriority="60"/>
+    <w:lsdException w:name="Light List" w:uiPriority="61"/>
+    <w:lsdException w:name="Light Grid" w:uiPriority="62"/>
+    <w:lsdException w:name="Medium Shading 1" w:uiPriority="63"/>
+    <w:lsdException w:name="Medium Shading 2" w:uiPriority="64"/>
+    <w:lsdException w:name="Medium List 1" w:uiPriority="65"/>
+    <w:lsdException w:name="Medium List 2" w:uiPriority="66"/>
+    <w:lsdException w:name="Medium Grid 1" w:uiPriority="67"/>
+    <w:lsdException w:name="Medium Grid 2" w:uiPriority="68"/>
+    <w:lsdException w:name="Medium Grid 3" w:uiPriority="69"/>
+    <w:lsdException w:name="Dark List" w:uiPriority="70"/>
+    <w:lsdException w:name="Colorful Shading" w:uiPriority="71"/>
+    <w:lsdException w:name="Colorful List" w:uiPriority="72" w:qFormat="1"/>
+    <w:lsdException w:name="Colorful Grid" w:uiPriority="73" w:qFormat="1"/>
+    <w:lsdException w:name="Light Shading Accent 1" w:uiPriority="60" w:qFormat="1"/>
+    <w:lsdException w:name="Light List Accent 1" w:uiPriority="61"/>
+    <w:lsdException w:name="Light Grid Accent 1" w:uiPriority="62"/>
+    <w:lsdException w:name="Medium Shading 1 Accent 1" w:uiPriority="63"/>
+    <w:lsdException w:name="Medium Shading 2 Accent 1" w:uiPriority="64"/>
+    <w:lsdException w:name="Medium List 1 Accent 1" w:uiPriority="65"/>
+    <w:lsdException w:name="Revision" w:semiHidden="1"/>
+    <w:lsdException w:name="List Paragraph" w:qFormat="1"/>
+    <w:lsdException w:name="Quote" w:uiPriority="29" w:qFormat="1"/>
+    <w:lsdException w:name="Intense Quote" w:uiPriority="30" w:qFormat="1"/>
+    <w:lsdException w:name="Medium List 2 Accent 1" w:uiPriority="66"/>
+    <w:lsdException w:name="Medium Grid 1 Accent 1" w:uiPriority="67"/>
+    <w:lsdException w:name="Medium Grid 2 Accent 1" w:uiPriority="68"/>
+    <w:lsdException w:name="Medium Grid 3 Accent 1" w:uiPriority="69"/>
+    <w:lsdException w:name="Dark List Accent 1" w:uiPriority="70"/>
+    <w:lsdException w:name="Colorful Shading Accent 1" w:uiPriority="71"/>
+    <w:lsdException w:name="Colorful List Accent 1" w:uiPriority="72"/>
+    <w:lsdException w:name="Colorful Grid Accent 1" w:uiPriority="73"/>
+    <w:lsdException w:name="Light Shading Accent 2" w:uiPriority="60"/>
+    <w:lsdException w:name="Light List Accent 2" w:uiPriority="61"/>
+    <w:lsdException w:name="Light Grid Accent 2" w:uiPriority="62"/>
+    <w:lsdException w:name="Medium Shading 1 Accent 2" w:uiPriority="63"/>
+    <w:lsdException w:name="Medium Shading 2 Accent 2" w:uiPriority="64"/>
+    <w:lsdException w:name="Medium List 1 Accent 2" w:uiPriority="65"/>
+    <w:lsdException w:name="Medium List 2 Accent 2" w:uiPriority="66"/>
+    <w:lsdException w:name="Medium Grid 1 Accent 2" w:uiPriority="67"/>
+    <w:lsdException w:name="Medium Grid 2 Accent 2" w:uiPriority="68"/>
+    <w:lsdException w:name="Medium Grid 3 Accent 2" w:uiPriority="69"/>
+    <w:lsdException w:name="Dark List Accent 2" w:uiPriority="70"/>
+    <w:lsdException w:name="Colorful Shading Accent 2" w:uiPriority="71"/>
+    <w:lsdException w:name="Colorful List Accent 2" w:uiPriority="72"/>
+    <w:lsdException w:name="Colorful Grid Accent 2" w:uiPriority="73"/>
+    <w:lsdException w:name="Light Shading Accent 3" w:uiPriority="60"/>
+    <w:lsdException w:name="Light List Accent 3" w:uiPriority="61"/>
+    <w:lsdException w:name="Light Grid Accent 3" w:uiPriority="62"/>
+    <w:lsdException w:name="Medium Shading 1 Accent 3" w:uiPriority="63"/>
+    <w:lsdException w:name="Medium Shading 2 Accent 3" w:uiPriority="64"/>
+    <w:lsdException w:name="Medium List 1 Accent 3" w:uiPriority="65"/>
+    <w:lsdException w:name="Medium List 2 Accent 3" w:uiPriority="66"/>
+    <w:lsdException w:name="Medium Grid 1 Accent 3" w:uiPriority="67"/>
+    <w:lsdException w:name="Medium Grid 2 Accent 3" w:uiPriority="68"/>
+    <w:lsdException w:name="Medium Grid 3 Accent 3" w:uiPriority="69"/>
+    <w:lsdException w:name="Dark List Accent 3" w:uiPriority="70"/>
+    <w:lsdException w:name="Colorful Shading Accent 3" w:uiPriority="71"/>
+    <w:lsdException w:name="Colorful List Accent 3" w:uiPriority="72"/>
+    <w:lsdException w:name="Colorful Grid Accent 3" w:uiPriority="73"/>
+    <w:lsdException w:name="Light Shading Accent 4" w:uiPriority="60"/>
+    <w:lsdException w:name="Light List Accent 4" w:uiPriority="61"/>
+    <w:lsdException w:name="Light Grid Accent 4" w:uiPriority="62"/>
+    <w:lsdException w:name="Medium Shading 1 Accent 4" w:uiPriority="63"/>
+    <w:lsdException w:name="Medium Shading 2 Accent 4" w:uiPriority="64"/>
+    <w:lsdException w:name="Medium List 1 Accent 4" w:uiPriority="65"/>
+    <w:lsdException w:name="Medium List 2 Accent 4" w:uiPriority="66"/>
+    <w:lsdException w:name="Medium Grid 1 Accent 4" w:uiPriority="67"/>
+    <w:lsdException w:name="Medium Grid 2 Accent 4" w:uiPriority="68"/>
+    <w:lsdException w:name="Medium Grid 3 Accent 4" w:uiPriority="69"/>
+    <w:lsdException w:name="Dark List Accent 4" w:uiPriority="70"/>
+    <w:lsdException w:name="Colorful Shading Accent 4" w:uiPriority="71"/>
+    <w:lsdException w:name="Colorful List Accent 4" w:uiPriority="72"/>
+    <w:lsdException w:name="Colorful Grid Accent 4" w:uiPriority="73"/>
+    <w:lsdException w:name="Light Shading Accent 5" w:uiPriority="60"/>
+    <w:lsdException w:name="Light List Accent 5" w:uiPriority="61"/>
+    <w:lsdException w:name="Light Grid Accent 5" w:uiPriority="62"/>
+    <w:lsdException w:name="Medium Shading 1 Accent 5" w:uiPriority="63"/>
+    <w:lsdException w:name="Medium Shading 2 Accent 5" w:uiPriority="64"/>
+    <w:lsdException w:name="Medium List 1 Accent 5" w:uiPriority="65"/>
+    <w:lsdException w:name="Medium List 2 Accent 5" w:uiPriority="66"/>
+    <w:lsdException w:name="Medium Grid 1 Accent 5" w:uiPriority="67"/>
+    <w:lsdException w:name="Medium Grid 2 Accent 5" w:uiPriority="68"/>
+    <w:lsdException w:name="Medium Grid 3 Accent 5" w:uiPriority="69"/>
+    <w:lsdException w:name="Dark List Accent 5" w:uiPriority="70"/>
+    <w:lsdException w:name="Colorful Shading Accent 5" w:uiPriority="71"/>
+    <w:lsdException w:name="Colorful List Accent 5" w:uiPriority="72"/>
+    <w:lsdException w:name="Colorful Grid Accent 5" w:uiPriority="73"/>
+    <w:lsdException w:name="Light Shading Accent 6" w:uiPriority="60"/>
+    <w:lsdException w:name="Light List Accent 6" w:uiPriority="61"/>
+    <w:lsdException w:name="Light Grid Accent 6" w:uiPriority="62"/>
+    <w:lsdException w:name="Medium Shading 1 Accent 6" w:uiPriority="63"/>
+    <w:lsdException w:name="Medium Shading 2 Accent 6" w:uiPriority="64"/>
+    <w:lsdException w:name="Medium List 1 Accent 6" w:uiPriority="65" w:qFormat="1"/>
+    <w:lsdException w:name="Medium List 2 Accent 6" w:uiPriority="66" w:qFormat="1"/>
+    <w:lsdException w:name="Medium Grid 1 Accent 6" w:uiPriority="67" w:qFormat="1"/>
+    <w:lsdException w:name="Medium Grid 2 Accent 6" w:uiPriority="68" w:qFormat="1"/>
+    <w:lsdException w:name="Medium Grid 3 Accent 6" w:uiPriority="69" w:qFormat="1"/>
+    <w:lsdException w:name="Dark List Accent 6" w:uiPriority="70"/>
+    <w:lsdException w:name="Colorful Shading Accent 6" w:uiPriority="71" w:qFormat="1"/>
+    <w:lsdException w:name="Colorful List Accent 6" w:uiPriority="72"/>
+    <w:lsdException w:name="Colorful Grid Accent 6" w:uiPriority="73"/>
+    <w:lsdException w:name="Subtle Emphasis" w:uiPriority="19" w:qFormat="1"/>
+    <w:lsdException w:name="Intense Emphasis" w:uiPriority="21" w:qFormat="1"/>
+    <w:lsdException w:name="Subtle Reference" w:uiPriority="31" w:qFormat="1"/>
+    <w:lsdException w:name="Intense Reference" w:uiPriority="32" w:qFormat="1"/>
+    <w:lsdException w:name="Book Title" w:uiPriority="33" w:qFormat="1"/>
+    <w:lsdException w:name="Bibliography" w:semiHidden="1" w:uiPriority="37" w:unhideWhenUsed="1"/>
+    <w:lsdException w:name="TOC Heading" w:semiHidden="1" w:uiPriority="39" w:unhideWhenUsed="1" w:qFormat="1"/>
+    <w:lsdException w:name="Grid Table 4" w:uiPriority="49"/>
+    <w:lsdException w:name="Grid Table 5 Dark" w:uiPriority="50"/>
+    <w:lsdException w:name="Grid Table 6 Colorful" w:uiPriority="51"/>
+    <w:lsdException w:name="Grid Table 7 Colorful" w:uiPriority="52"/>
+    <w:lsdException w:name="Grid Table 1 Light Accent 1" w:uiPriority="46"/>
+    <w:lsdException w:name="Grid Table 2 Accent 1" w:uiPriority="47"/>
+    <w:lsdException w:name="Grid Table 3 Accent 1" w:uiPriority="48"/>
+    <w:lsdException w:name="Grid Table 4 Accent 1" w:uiPriority="49"/>
+    <w:lsdException w:name="Grid Table 5 Dark Accent 1" w:uiPriority="50"/>
+    <w:lsdException w:name="Grid Table 6 Colorful Accent 1" w:uiPriority="51"/>
+    <w:lsdException w:name="Grid Table 7 Colorful Accent 1" w:uiPriority="52"/>
+    <w:lsdException w:name="Grid Table 1 Light Accent 2" w:uiPriority="46"/>
+    <w:lsdException w:name="Grid Table 2 Accent 2" w:uiPriority="47"/>
+    <w:lsdException w:name="Grid Table 3 Accent 2" w:uiPriority="48"/>
+    <w:lsdException w:name="Grid Table 4 Accent 2" w:uiPriority="49"/>
+    <w:lsdException w:name="Grid Table 5 Dark Accent 2" w:uiPriority="50"/>
+    <w:lsdException w:name="Grid Table 6 Colorful Accent 2" w:uiPriority="51"/>
+    <w:lsdException w:name="Grid Table 7 Colorful Accent 2" w:uiPriority="52"/>
+    <w:lsdException w:name="Grid Table 1 Light Accent 3" w:uiPriority="46"/>
+    <w:lsdException w:name="Grid Table 2 Accent 3" w:uiPriority="47"/>
+    <w:lsdException w:name="Grid Table 3 Accent 3" w:uiPriority="48"/>
+    <w:lsdException w:name="Grid Table 4 Accent 3" w:uiPriority="49"/>
+    <w:lsdException w:name="Grid Table 5 Dark Accent 3" w:uiPriority="50"/>
+    <w:lsdException w:name="Grid Table 6 Colorful Accent 3" w:uiPriority="51"/>
+    <w:lsdException w:name="Grid Table 7 Colorful Accent 3" w:uiPriority="52"/>
+    <w:lsdException w:name="Grid Table 1 Light Accent 4" w:uiPriority="46"/>
+    <w:lsdException w:name="Grid Table 2 Accent 4" w:uiPriority="47"/>
+    <w:lsdException w:name="Grid Table 3 Accent 4" w:uiPriority="48"/>
+    <w:lsdException w:name="Grid Table 4 Accent 4" w:uiPriority="49"/>
+    <w:lsdException w:name="Grid Table 5 Dark Accent 4" w:uiPriority="50"/>
+    <w:lsdException w:name="Grid Table 6 Colorful Accent 4" w:uiPriority="51"/>
+    <w:lsdException w:name="Grid Table 7 Colorful Accent 4" w:uiPriority="52"/>
+    <w:lsdException w:name="Grid Table 1 Light Accent 5" w:uiPriority="46"/>
+    <w:lsdException w:name="Grid Table 2 Accent 5" w:uiPriority="47"/>
+    <w:lsdException w:name="Grid Table 3 Accent 5" w:uiPriority="48"/>
+    <w:lsdException w:name="Grid Table 4 Accent 5" w:uiPriority="49"/>
+    <w:lsdException w:name="Grid Table 5 Dark Accent 5" w:uiPriority="50"/>
+    <w:lsdException w:name="Grid Table 6 Colorful Accent 5" w:uiPriority="51"/>
+    <w:lsdException w:name="Grid Table 7 Colorful Accent 5" w:uiPriority="52"/>
+    <w:lsdException w:name="Grid Table 1 Light Accent 6" w:uiPriority="46"/>
+    <w:lsdException w:name="Grid Table 2 Accent 6" w:uiPriority="47"/>
+    <w:lsdException w:name="Grid Table 3 Accent 6" w:uiPriority="48"/>
+    <w:lsdException w:name="Grid Table 4 Accent 6" w:uiPriority="49"/>
+    <w:lsdException w:name="Grid Table 5 Dark Accent 6" w:uiPriority="50"/>
+    <w:lsdException w:name="Grid Table 6 Colorful Accent 6" w:uiPriority="51"/>
+    <w:lsdException w:name="Grid Table 7 Colorful Accent 6" w:uiPriority="52"/>
+    <w:lsdException w:name="List Table 1 Light" w:uiPriority="46"/>
+    <w:lsdException w:name="List Table 2" w:uiPriority="47"/>
+    <w:lsdException w:name="List Table 3" w:uiPriority="48"/>
+    <w:lsdException w:name="List Table 4" w:uiPriority="49"/>
+    <w:lsdException w:name="List Table 5 Dark" w:uiPriority="50"/>
+    <w:lsdException w:name="List Table 6 Colorful" w:uiPriority="51"/>
+    <w:lsdException w:name="List Table 7 Colorful" w:uiPriority="52"/>
+    <w:lsdException w:name="List Table 1 Light Accent 1" w:uiPriority="46"/>
+    <w:lsdException w:name="List Table 2 Accent 1" w:uiPriority="47"/>
+    <w:lsdException w:name="List Table 3 Accent 1" w:uiPriority="48"/>
+    <w:lsdException w:name="List Table 4 Accent 1" w:uiPriority="49"/>
+    <w:lsdException w:name="List Table 5 Dark Accent 1" w:uiPriority="50"/>
+    <w:lsdException w:name="List Table 6 Colorful Accent 1" w:uiPriority="51"/>
+    <w:lsdException w:name="List Table 7 Colorful Accent 1" w:uiPriority="52"/>
+    <w:lsdException w:name="List Table 1 Light Accent 2" w:uiPriority="46"/>
+    <w:lsdException w:name="List Table 2 Accent 2" w:uiPriority="47"/>
+    <w:lsdException w:name="List Table 3 Accent 2" w:uiPriority="48"/>
+    <w:lsdException w:name="List Table 4 Accent 2" w:uiPriority="49"/>
+    <w:lsdException w:name="List Table 5 Dark Accent 2" w:uiPriority="50"/>
+    <w:lsdException w:name="List Table 6 Colorful Accent 2" w:uiPriority="51"/>
+    <w:lsdException w:name="List Table 7 Colorful Accent 2" w:uiPriority="52"/>
+    <w:lsdException w:name="List Table 1 Light Accent 3" w:uiPriority="46"/>
+    <w:lsdException w:name="List Table 2 Accent 3" w:uiPriority="47"/>
+    <w:lsdException w:name="List Table 3 Accent 3" w:uiPriority="48"/>
+    <w:lsdException w:name="List Table 4 Accent 3" w:uiPriority="49"/>
+    <w:lsdException w:name="List Table 5 Dark Accent 3" w:uiPriority="50"/>
+    <w:lsdException w:name="List Table 6 Colorful Accent 3" w:uiPriority="51"/>
+    <w:lsdException w:name="List Table 7 Colorful Accent 3" w:uiPriority="52"/>
+    <w:lsdException w:name="List Table 1 Light Accent 4" w:uiPriority="46"/>
+    <w:lsdException w:name="List Table 2 Accent 4" w:uiPriority="47"/>
+    <w:lsdException w:name="List Table 3 Accent 4" w:uiPriority="48"/>
+    <w:lsdException w:name="List Table 4 Accent 4" w:uiPriority="49"/>
+    <w:lsdException w:name="List Table 5 Dark Accent 4" w:uiPriority="50"/>
+    <w:lsdException w:name="List Table 6 Colorful Accent 4" w:uiPriority="51"/>
+    <w:lsdException w:name="List Table 7 Colorful Accent 4" w:uiPriority="52"/>
+    <w:lsdException w:name="List Table 1 Light Accent 5" w:uiPriority="46"/>
+    <w:lsdException w:name="List Table 2 Accent 5" w:uiPriority="47"/>
+    <w:lsdException w:name="List Table 3 Accent 5" w:uiPriority="48"/>
+    <w:lsdException w:name="List Table 4 Accent 5" w:uiPriority="49"/>
+    <w:lsdException w:name="List Table 5 Dark Accent 5" w:uiPriority="50"/>
+    <w:lsdException w:name="List Table 6 Colorful Accent 5" w:uiPriority="51"/>
+    <w:lsdException w:name="List Table 7 Colorful Accent 5" w:uiPriority="52"/>
+    <w:lsdException w:name="List Table 1 Light Accent 6" w:uiPriority="46"/>
+    <w:lsdException w:name="List Table 2 Accent 6" w:uiPriority="47"/>
+    <w:lsdException w:name="List Table 3 Accent 6" w:uiPriority="48"/>
+    <w:lsdException w:name="List Table 4 Accent 6" w:uiPriority="49"/>
+    <w:lsdException w:name="List Table 5 Dark Accent 6" w:uiPriority="50"/>
+    <w:lsdException w:name="List Table 6 Colorful Accent 6" w:uiPriority="51"/>
+    <w:lsdException w:name="List Table 7 Colorful Accent 6" w:uiPriority="52"/>
   </w:latentStyles>
   <w:style w:type="paragraph" w:default="1" w:styleId="Normal">
     <w:name w:val="Normal"/>
@@ -7726,11 +7966,8 @@
       <w:rFonts w:cs="Calibri"/>
     </w:rPr>
     <w:tblPr>
-      <w:tblInd w:w="0" w:type="dxa"/>
       <w:tblCellMar>
-        <w:top w:w="0" w:type="dxa"/>
         <w:left w:w="0" w:type="dxa"/>
-        <w:bottom w:w="0" w:type="dxa"/>
         <w:right w:w="0" w:type="dxa"/>
       </w:tblCellMar>
     </w:tblPr>
@@ -7847,7 +8084,6 @@
     <w:locked/>
     <w:rsid w:val="00FC2A33"/>
     <w:tblPr>
-      <w:tblInd w:w="0" w:type="dxa"/>
       <w:tblBorders>
         <w:top w:val="single" w:sz="4" w:space="0" w:color="auto"/>
         <w:left w:val="single" w:sz="4" w:space="0" w:color="auto"/>
@@ -7857,9 +8093,7 @@
         <w:insideV w:val="single" w:sz="4" w:space="0" w:color="auto"/>
       </w:tblBorders>
       <w:tblCellMar>
-        <w:top w:w="0" w:type="dxa"/>
         <w:left w:w="0" w:type="dxa"/>
-        <w:bottom w:w="0" w:type="dxa"/>
         <w:right w:w="0" w:type="dxa"/>
       </w:tblCellMar>
     </w:tblPr>
@@ -7875,695 +8109,8 @@
     <w:tblPr>
       <w:tblStyleRowBandSize w:val="1"/>
       <w:tblStyleColBandSize w:val="1"/>
-      <w:tblInd w:w="0" w:type="dxa"/>
       <w:tblCellMar>
-        <w:top w:w="0" w:type="dxa"/>
         <w:left w:w="0" w:type="dxa"/>
-        <w:bottom w:w="0" w:type="dxa"/>
-        <w:right w:w="0" w:type="dxa"/>
-      </w:tblCellMar>
-    </w:tblPr>
-    <w:tcPr>
-      <w:shd w:val="clear" w:color="auto" w:fill="FFFFFF" w:themeFill="background1"/>
-    </w:tcPr>
-    <w:tblStylePr w:type="firstRow">
-      <w:pPr>
-        <w:spacing w:before="0" w:after="0" w:line="240" w:lineRule="auto"/>
-      </w:pPr>
-      <w:rPr>
-        <w:b/>
-        <w:bCs/>
-      </w:rPr>
-      <w:tblPr/>
-      <w:tcPr>
-        <w:tcBorders>
-          <w:top w:val="single" w:sz="8" w:space="0" w:color="000000" w:themeColor="text1"/>
-          <w:left w:val="nil"/>
-          <w:bottom w:val="single" w:sz="8" w:space="0" w:color="000000" w:themeColor="text1"/>
-          <w:right w:val="nil"/>
-          <w:insideH w:val="nil"/>
-          <w:insideV w:val="nil"/>
-        </w:tcBorders>
-      </w:tcPr>
-    </w:tblStylePr>
-    <w:tblStylePr w:type="lastRow">
-      <w:pPr>
-        <w:spacing w:before="0" w:after="0" w:line="240" w:lineRule="auto"/>
-      </w:pPr>
-      <w:rPr>
-        <w:b/>
-        <w:bCs/>
-      </w:rPr>
-      <w:tblPr/>
-      <w:tcPr>
-        <w:tcBorders>
-          <w:top w:val="single" w:sz="8" w:space="0" w:color="000000" w:themeColor="text1"/>
-          <w:left w:val="nil"/>
-          <w:bottom w:val="single" w:sz="8" w:space="0" w:color="000000" w:themeColor="text1"/>
-          <w:right w:val="nil"/>
-          <w:insideH w:val="nil"/>
-          <w:insideV w:val="nil"/>
-        </w:tcBorders>
-      </w:tcPr>
-    </w:tblStylePr>
-    <w:tblStylePr w:type="firstCol">
-      <w:rPr>
-        <w:b/>
-        <w:bCs/>
-      </w:rPr>
-    </w:tblStylePr>
-    <w:tblStylePr w:type="lastCol">
-      <w:rPr>
-        <w:b/>
-        <w:bCs/>
-      </w:rPr>
-    </w:tblStylePr>
-    <w:tblStylePr w:type="band1Vert">
-      <w:tblPr/>
-      <w:tcPr>
-        <w:tcBorders>
-          <w:left w:val="nil"/>
-          <w:right w:val="nil"/>
-          <w:insideH w:val="nil"/>
-          <w:insideV w:val="nil"/>
-        </w:tcBorders>
-        <w:shd w:val="clear" w:color="auto" w:fill="C0C0C0" w:themeFill="text1" w:themeFillTint="3F"/>
-      </w:tcPr>
-    </w:tblStylePr>
-    <w:tblStylePr w:type="band1Horz">
-      <w:tblPr/>
-      <w:tcPr>
-        <w:tcBorders>
-          <w:left w:val="nil"/>
-          <w:right w:val="nil"/>
-          <w:insideH w:val="nil"/>
-          <w:insideV w:val="nil"/>
-        </w:tcBorders>
-        <w:shd w:val="clear" w:color="auto" w:fill="C0C0C0" w:themeFill="text1" w:themeFillTint="3F"/>
-      </w:tcPr>
-    </w:tblStylePr>
-  </w:style>
-  <w:style w:type="character" w:customStyle="1" w:styleId="c11">
-    <w:name w:val="c11"/>
-    <w:basedOn w:val="DefaultParagraphFont"/>
-    <w:rsid w:val="00633571"/>
-  </w:style>
-  <w:style w:type="character" w:styleId="FollowedHyperlink">
-    <w:name w:val="FollowedHyperlink"/>
-    <w:basedOn w:val="DefaultParagraphFont"/>
-    <w:uiPriority w:val="99"/>
-    <w:semiHidden/>
-    <w:unhideWhenUsed/>
-    <w:rsid w:val="009853FB"/>
-    <w:rPr>
-      <w:color w:val="800080" w:themeColor="followedHyperlink"/>
-      <w:u w:val="single"/>
-    </w:rPr>
-  </w:style>
-  <w:style w:type="character" w:customStyle="1" w:styleId="c20">
-    <w:name w:val="c20"/>
-    <w:basedOn w:val="DefaultParagraphFont"/>
-    <w:rsid w:val="001A55AD"/>
-  </w:style>
-</w:styles>
-</file>
-
-<file path=word/stylesWithEffects.xml><?xml version="1.0" encoding="utf-8"?>
-<w:styles xmlns:wpc="http://schemas.microsoft.com/office/word/2010/wordprocessingCanvas" xmlns:mo="http://schemas.microsoft.com/office/mac/office/2008/main" xmlns:mc="http://schemas.openxmlformats.org/markup-compatibility/2006" xmlns:mv="urn:schemas-microsoft-com:mac:vml" xmlns:o="urn:schemas-microsoft-com:office:office" xmlns:r="http://schemas.openxmlformats.org/officeDocument/2006/relationships" xmlns:m="http://schemas.openxmlformats.org/officeDocument/2006/math" xmlns:v="urn:schemas-microsoft-com:vml" xmlns:wp14="http://schemas.microsoft.com/office/word/2010/wordprocessingDrawing" xmlns:wp="http://schemas.openxmlformats.org/drawingml/2006/wordprocessingDrawing" xmlns:w10="urn:schemas-microsoft-com:office:word" xmlns:w="http://schemas.openxmlformats.org/wordprocessingml/2006/main" xmlns:w14="http://schemas.microsoft.com/office/word/2010/wordml" xmlns:wpg="http://schemas.microsoft.com/office/word/2010/wordprocessingGroup" xmlns:wpi="http://schemas.microsoft.com/office/word/2010/wordprocessingInk" xmlns:wne="http://schemas.microsoft.com/office/word/2006/wordml" xmlns:wps="http://schemas.microsoft.com/office/word/2010/wordprocessingShape" mc:Ignorable="w14 wp14">
-  <w:docDefaults>
-    <w:rPrDefault>
-      <w:rPr>
-        <w:rFonts w:ascii="Calibri" w:eastAsia="MS Minngs" w:hAnsi="Calibri" w:cs="Times New Roman"/>
-        <w:lang w:val="en-US" w:eastAsia="en-US" w:bidi="ar-SA"/>
-      </w:rPr>
-    </w:rPrDefault>
-    <w:pPrDefault/>
-  </w:docDefaults>
-  <w:latentStyles w:defLockedState="0" w:defUIPriority="99" w:defSemiHidden="1" w:defUnhideWhenUsed="1" w:defQFormat="0" w:count="276">
-    <w:lsdException w:name="Normal" w:locked="1" w:semiHidden="0" w:uiPriority="0" w:unhideWhenUsed="0" w:qFormat="1"/>
-    <w:lsdException w:name="heading 1" w:locked="1" w:semiHidden="0" w:uiPriority="0" w:unhideWhenUsed="0" w:qFormat="1"/>
-    <w:lsdException w:name="heading 2" w:locked="1" w:semiHidden="0" w:uiPriority="0" w:unhideWhenUsed="0" w:qFormat="1"/>
-    <w:lsdException w:name="heading 3" w:locked="1" w:uiPriority="0" w:qFormat="1"/>
-    <w:lsdException w:name="heading 4" w:locked="1" w:uiPriority="0" w:qFormat="1"/>
-    <w:lsdException w:name="heading 5" w:locked="1" w:uiPriority="0" w:qFormat="1"/>
-    <w:lsdException w:name="heading 6" w:locked="1" w:uiPriority="0" w:qFormat="1"/>
-    <w:lsdException w:name="heading 7" w:locked="1" w:uiPriority="0" w:qFormat="1"/>
-    <w:lsdException w:name="heading 8" w:locked="1" w:uiPriority="0" w:qFormat="1"/>
-    <w:lsdException w:name="heading 9" w:locked="1" w:uiPriority="0" w:qFormat="1"/>
-    <w:lsdException w:name="toc 1" w:locked="1" w:semiHidden="0" w:uiPriority="0" w:unhideWhenUsed="0" w:qFormat="1"/>
-    <w:lsdException w:name="toc 2" w:locked="1" w:semiHidden="0" w:uiPriority="0" w:unhideWhenUsed="0"/>
-    <w:lsdException w:name="toc 3" w:locked="1" w:semiHidden="0" w:uiPriority="0" w:unhideWhenUsed="0"/>
-    <w:lsdException w:name="toc 4" w:locked="1" w:semiHidden="0" w:uiPriority="0" w:unhideWhenUsed="0"/>
-    <w:lsdException w:name="toc 5" w:locked="1" w:semiHidden="0" w:uiPriority="0" w:unhideWhenUsed="0"/>
-    <w:lsdException w:name="toc 6" w:locked="1" w:semiHidden="0" w:uiPriority="0" w:unhideWhenUsed="0"/>
-    <w:lsdException w:name="toc 7" w:locked="1" w:semiHidden="0" w:uiPriority="0" w:unhideWhenUsed="0"/>
-    <w:lsdException w:name="toc 8" w:locked="1" w:semiHidden="0" w:uiPriority="0" w:unhideWhenUsed="0"/>
-    <w:lsdException w:name="toc 9" w:locked="1" w:semiHidden="0" w:uiPriority="0" w:unhideWhenUsed="0"/>
-    <w:lsdException w:name="caption" w:locked="1" w:uiPriority="0" w:qFormat="1"/>
-    <w:lsdException w:name="Title" w:locked="1" w:semiHidden="0" w:uiPriority="0" w:unhideWhenUsed="0" w:qFormat="1"/>
-    <w:lsdException w:name="Default Paragraph Font" w:locked="1" w:semiHidden="0" w:uiPriority="0" w:unhideWhenUsed="0"/>
-    <w:lsdException w:name="Subtitle" w:locked="1" w:semiHidden="0" w:uiPriority="0" w:unhideWhenUsed="0" w:qFormat="1"/>
-    <w:lsdException w:name="Hyperlink" w:locked="1" w:semiHidden="0" w:uiPriority="0" w:unhideWhenUsed="0"/>
-    <w:lsdException w:name="Strong" w:locked="1" w:semiHidden="0" w:uiPriority="0" w:unhideWhenUsed="0" w:qFormat="1"/>
-    <w:lsdException w:name="Emphasis" w:locked="1" w:semiHidden="0" w:uiPriority="0" w:unhideWhenUsed="0" w:qFormat="1"/>
-    <w:lsdException w:name="Table Grid" w:locked="1" w:semiHidden="0" w:uiPriority="0" w:unhideWhenUsed="0"/>
-    <w:lsdException w:name="Note Level 1" w:semiHidden="0" w:unhideWhenUsed="0"/>
-    <w:lsdException w:name="Note Level 2" w:semiHidden="0" w:unhideWhenUsed="0"/>
-    <w:lsdException w:name="Note Level 3" w:semiHidden="0" w:unhideWhenUsed="0"/>
-    <w:lsdException w:name="Note Level 4" w:semiHidden="0" w:unhideWhenUsed="0"/>
-    <w:lsdException w:name="Note Level 5" w:semiHidden="0" w:unhideWhenUsed="0"/>
-    <w:lsdException w:name="Note Level 6" w:semiHidden="0" w:unhideWhenUsed="0"/>
-    <w:lsdException w:name="Note Level 7" w:semiHidden="0" w:unhideWhenUsed="0"/>
-    <w:lsdException w:name="Note Level 8" w:semiHidden="0" w:unhideWhenUsed="0"/>
-    <w:lsdException w:name="Note Level 9" w:semiHidden="0" w:unhideWhenUsed="0"/>
-    <w:lsdException w:name="Placeholder Text" w:unhideWhenUsed="0"/>
-    <w:lsdException w:name="No Spacing" w:semiHidden="0" w:uiPriority="1" w:unhideWhenUsed="0" w:qFormat="1"/>
-    <w:lsdException w:name="Light Shading" w:semiHidden="0" w:uiPriority="60" w:unhideWhenUsed="0"/>
-    <w:lsdException w:name="Light List" w:semiHidden="0" w:uiPriority="61" w:unhideWhenUsed="0"/>
-    <w:lsdException w:name="Light Grid" w:semiHidden="0" w:uiPriority="62" w:unhideWhenUsed="0"/>
-    <w:lsdException w:name="Medium Shading 1" w:semiHidden="0" w:uiPriority="63" w:unhideWhenUsed="0"/>
-    <w:lsdException w:name="Medium Shading 2" w:semiHidden="0" w:uiPriority="64" w:unhideWhenUsed="0"/>
-    <w:lsdException w:name="Medium List 1" w:semiHidden="0" w:uiPriority="65" w:unhideWhenUsed="0"/>
-    <w:lsdException w:name="Medium List 2" w:semiHidden="0" w:uiPriority="66" w:unhideWhenUsed="0"/>
-    <w:lsdException w:name="Medium Grid 1" w:semiHidden="0" w:uiPriority="67" w:unhideWhenUsed="0"/>
-    <w:lsdException w:name="Medium Grid 2" w:semiHidden="0" w:uiPriority="68" w:unhideWhenUsed="0"/>
-    <w:lsdException w:name="Medium Grid 3" w:semiHidden="0" w:uiPriority="69" w:unhideWhenUsed="0"/>
-    <w:lsdException w:name="Dark List" w:semiHidden="0" w:uiPriority="70" w:unhideWhenUsed="0"/>
-    <w:lsdException w:name="Colorful Shading" w:semiHidden="0" w:uiPriority="71" w:unhideWhenUsed="0"/>
-    <w:lsdException w:name="Colorful List" w:semiHidden="0" w:uiPriority="72" w:unhideWhenUsed="0" w:qFormat="1"/>
-    <w:lsdException w:name="Colorful Grid" w:semiHidden="0" w:uiPriority="73" w:unhideWhenUsed="0" w:qFormat="1"/>
-    <w:lsdException w:name="Light Shading Accent 1" w:semiHidden="0" w:uiPriority="60" w:unhideWhenUsed="0" w:qFormat="1"/>
-    <w:lsdException w:name="Light List Accent 1" w:semiHidden="0" w:uiPriority="61" w:unhideWhenUsed="0"/>
-    <w:lsdException w:name="Light Grid Accent 1" w:semiHidden="0" w:uiPriority="62" w:unhideWhenUsed="0"/>
-    <w:lsdException w:name="Medium Shading 1 Accent 1" w:semiHidden="0" w:uiPriority="63" w:unhideWhenUsed="0"/>
-    <w:lsdException w:name="Medium Shading 2 Accent 1" w:semiHidden="0" w:uiPriority="64" w:unhideWhenUsed="0"/>
-    <w:lsdException w:name="Medium List 1 Accent 1" w:semiHidden="0" w:uiPriority="65" w:unhideWhenUsed="0"/>
-    <w:lsdException w:name="Revision" w:unhideWhenUsed="0"/>
-    <w:lsdException w:name="List Paragraph" w:semiHidden="0" w:unhideWhenUsed="0" w:qFormat="1"/>
-    <w:lsdException w:name="Quote" w:semiHidden="0" w:uiPriority="29" w:unhideWhenUsed="0" w:qFormat="1"/>
-    <w:lsdException w:name="Intense Quote" w:semiHidden="0" w:uiPriority="30" w:unhideWhenUsed="0" w:qFormat="1"/>
-    <w:lsdException w:name="Medium List 2 Accent 1" w:semiHidden="0" w:uiPriority="66" w:unhideWhenUsed="0"/>
-    <w:lsdException w:name="Medium Grid 1 Accent 1" w:semiHidden="0" w:uiPriority="67" w:unhideWhenUsed="0"/>
-    <w:lsdException w:name="Medium Grid 2 Accent 1" w:semiHidden="0" w:uiPriority="68" w:unhideWhenUsed="0"/>
-    <w:lsdException w:name="Medium Grid 3 Accent 1" w:semiHidden="0" w:uiPriority="69" w:unhideWhenUsed="0"/>
-    <w:lsdException w:name="Dark List Accent 1" w:semiHidden="0" w:uiPriority="70" w:unhideWhenUsed="0"/>
-    <w:lsdException w:name="Colorful Shading Accent 1" w:semiHidden="0" w:uiPriority="71" w:unhideWhenUsed="0"/>
-    <w:lsdException w:name="Colorful List Accent 1" w:semiHidden="0" w:uiPriority="72" w:unhideWhenUsed="0"/>
-    <w:lsdException w:name="Colorful Grid Accent 1" w:semiHidden="0" w:uiPriority="73" w:unhideWhenUsed="0"/>
-    <w:lsdException w:name="Light Shading Accent 2" w:semiHidden="0" w:uiPriority="60" w:unhideWhenUsed="0"/>
-    <w:lsdException w:name="Light List Accent 2" w:semiHidden="0" w:uiPriority="61" w:unhideWhenUsed="0"/>
-    <w:lsdException w:name="Light Grid Accent 2" w:semiHidden="0" w:uiPriority="62" w:unhideWhenUsed="0"/>
-    <w:lsdException w:name="Medium Shading 1 Accent 2" w:semiHidden="0" w:uiPriority="63" w:unhideWhenUsed="0"/>
-    <w:lsdException w:name="Medium Shading 2 Accent 2" w:semiHidden="0" w:uiPriority="64" w:unhideWhenUsed="0"/>
-    <w:lsdException w:name="Medium List 1 Accent 2" w:semiHidden="0" w:uiPriority="65" w:unhideWhenUsed="0"/>
-    <w:lsdException w:name="Medium List 2 Accent 2" w:semiHidden="0" w:uiPriority="66" w:unhideWhenUsed="0"/>
-    <w:lsdException w:name="Medium Grid 1 Accent 2" w:semiHidden="0" w:uiPriority="67" w:unhideWhenUsed="0"/>
-    <w:lsdException w:name="Medium Grid 2 Accent 2" w:semiHidden="0" w:uiPriority="68" w:unhideWhenUsed="0"/>
-    <w:lsdException w:name="Medium Grid 3 Accent 2" w:semiHidden="0" w:uiPriority="69" w:unhideWhenUsed="0"/>
-    <w:lsdException w:name="Dark List Accent 2" w:semiHidden="0" w:uiPriority="70" w:unhideWhenUsed="0"/>
-    <w:lsdException w:name="Colorful Shading Accent 2" w:semiHidden="0" w:uiPriority="71" w:unhideWhenUsed="0"/>
-    <w:lsdException w:name="Colorful List Accent 2" w:semiHidden="0" w:uiPriority="72" w:unhideWhenUsed="0"/>
-    <w:lsdException w:name="Colorful Grid Accent 2" w:semiHidden="0" w:uiPriority="73" w:unhideWhenUsed="0"/>
-    <w:lsdException w:name="Light Shading Accent 3" w:semiHidden="0" w:uiPriority="60" w:unhideWhenUsed="0"/>
-    <w:lsdException w:name="Light List Accent 3" w:semiHidden="0" w:uiPriority="61" w:unhideWhenUsed="0"/>
-    <w:lsdException w:name="Light Grid Accent 3" w:semiHidden="0" w:uiPriority="62" w:unhideWhenUsed="0"/>
-    <w:lsdException w:name="Medium Shading 1 Accent 3" w:semiHidden="0" w:uiPriority="63" w:unhideWhenUsed="0"/>
-    <w:lsdException w:name="Medium Shading 2 Accent 3" w:semiHidden="0" w:uiPriority="64" w:unhideWhenUsed="0"/>
-    <w:lsdException w:name="Medium List 1 Accent 3" w:semiHidden="0" w:uiPriority="65" w:unhideWhenUsed="0"/>
-    <w:lsdException w:name="Medium List 2 Accent 3" w:semiHidden="0" w:uiPriority="66" w:unhideWhenUsed="0"/>
-    <w:lsdException w:name="Medium Grid 1 Accent 3" w:semiHidden="0" w:uiPriority="67" w:unhideWhenUsed="0"/>
-    <w:lsdException w:name="Medium Grid 2 Accent 3" w:semiHidden="0" w:uiPriority="68" w:unhideWhenUsed="0"/>
-    <w:lsdException w:name="Medium Grid 3 Accent 3" w:semiHidden="0" w:uiPriority="69" w:unhideWhenUsed="0"/>
-    <w:lsdException w:name="Dark List Accent 3" w:semiHidden="0" w:uiPriority="70" w:unhideWhenUsed="0"/>
-    <w:lsdException w:name="Colorful Shading Accent 3" w:semiHidden="0" w:uiPriority="71" w:unhideWhenUsed="0"/>
-    <w:lsdException w:name="Colorful List Accent 3" w:semiHidden="0" w:uiPriority="72" w:unhideWhenUsed="0"/>
-    <w:lsdException w:name="Colorful Grid Accent 3" w:semiHidden="0" w:uiPriority="73" w:unhideWhenUsed="0"/>
-    <w:lsdException w:name="Light Shading Accent 4" w:semiHidden="0" w:uiPriority="60" w:unhideWhenUsed="0"/>
-    <w:lsdException w:name="Light List Accent 4" w:semiHidden="0" w:uiPriority="61" w:unhideWhenUsed="0"/>
-    <w:lsdException w:name="Light Grid Accent 4" w:semiHidden="0" w:uiPriority="62" w:unhideWhenUsed="0"/>
-    <w:lsdException w:name="Medium Shading 1 Accent 4" w:semiHidden="0" w:uiPriority="63" w:unhideWhenUsed="0"/>
-    <w:lsdException w:name="Medium Shading 2 Accent 4" w:semiHidden="0" w:uiPriority="64" w:unhideWhenUsed="0"/>
-    <w:lsdException w:name="Medium List 1 Accent 4" w:semiHidden="0" w:uiPriority="65" w:unhideWhenUsed="0"/>
-    <w:lsdException w:name="Medium List 2 Accent 4" w:semiHidden="0" w:uiPriority="66" w:unhideWhenUsed="0"/>
-    <w:lsdException w:name="Medium Grid 1 Accent 4" w:semiHidden="0" w:uiPriority="67" w:unhideWhenUsed="0"/>
-    <w:lsdException w:name="Medium Grid 2 Accent 4" w:semiHidden="0" w:uiPriority="68" w:unhideWhenUsed="0"/>
-    <w:lsdException w:name="Medium Grid 3 Accent 4" w:semiHidden="0" w:uiPriority="69" w:unhideWhenUsed="0"/>
-    <w:lsdException w:name="Dark List Accent 4" w:semiHidden="0" w:uiPriority="70" w:unhideWhenUsed="0"/>
-    <w:lsdException w:name="Colorful Shading Accent 4" w:semiHidden="0" w:uiPriority="71" w:unhideWhenUsed="0"/>
-    <w:lsdException w:name="Colorful List Accent 4" w:semiHidden="0" w:uiPriority="72" w:unhideWhenUsed="0"/>
-    <w:lsdException w:name="Colorful Grid Accent 4" w:semiHidden="0" w:uiPriority="73" w:unhideWhenUsed="0"/>
-    <w:lsdException w:name="Light Shading Accent 5" w:semiHidden="0" w:uiPriority="60" w:unhideWhenUsed="0"/>
-    <w:lsdException w:name="Light List Accent 5" w:semiHidden="0" w:uiPriority="61" w:unhideWhenUsed="0"/>
-    <w:lsdException w:name="Light Grid Accent 5" w:semiHidden="0" w:uiPriority="62" w:unhideWhenUsed="0"/>
-    <w:lsdException w:name="Medium Shading 1 Accent 5" w:semiHidden="0" w:uiPriority="63" w:unhideWhenUsed="0"/>
-    <w:lsdException w:name="Medium Shading 2 Accent 5" w:semiHidden="0" w:uiPriority="64" w:unhideWhenUsed="0"/>
-    <w:lsdException w:name="Medium List 1 Accent 5" w:semiHidden="0" w:uiPriority="65" w:unhideWhenUsed="0"/>
-    <w:lsdException w:name="Medium List 2 Accent 5" w:semiHidden="0" w:uiPriority="66" w:unhideWhenUsed="0"/>
-    <w:lsdException w:name="Medium Grid 1 Accent 5" w:semiHidden="0" w:uiPriority="67" w:unhideWhenUsed="0"/>
-    <w:lsdException w:name="Medium Grid 2 Accent 5" w:semiHidden="0" w:uiPriority="68" w:unhideWhenUsed="0"/>
-    <w:lsdException w:name="Medium Grid 3 Accent 5" w:semiHidden="0" w:uiPriority="69" w:unhideWhenUsed="0"/>
-    <w:lsdException w:name="Dark List Accent 5" w:semiHidden="0" w:uiPriority="70" w:unhideWhenUsed="0"/>
-    <w:lsdException w:name="Colorful Shading Accent 5" w:semiHidden="0" w:uiPriority="71" w:unhideWhenUsed="0"/>
-    <w:lsdException w:name="Colorful List Accent 5" w:semiHidden="0" w:uiPriority="72" w:unhideWhenUsed="0"/>
-    <w:lsdException w:name="Colorful Grid Accent 5" w:semiHidden="0" w:uiPriority="73" w:unhideWhenUsed="0"/>
-    <w:lsdException w:name="Light Shading Accent 6" w:semiHidden="0" w:uiPriority="60" w:unhideWhenUsed="0"/>
-    <w:lsdException w:name="Light List Accent 6" w:semiHidden="0" w:uiPriority="61" w:unhideWhenUsed="0"/>
-    <w:lsdException w:name="Light Grid Accent 6" w:semiHidden="0" w:uiPriority="62" w:unhideWhenUsed="0"/>
-    <w:lsdException w:name="Medium Shading 1 Accent 6" w:semiHidden="0" w:uiPriority="63" w:unhideWhenUsed="0"/>
-    <w:lsdException w:name="Medium Shading 2 Accent 6" w:semiHidden="0" w:uiPriority="64" w:unhideWhenUsed="0"/>
-    <w:lsdException w:name="Medium List 1 Accent 6" w:semiHidden="0" w:uiPriority="65" w:unhideWhenUsed="0" w:qFormat="1"/>
-    <w:lsdException w:name="Medium List 2 Accent 6" w:semiHidden="0" w:uiPriority="66" w:unhideWhenUsed="0" w:qFormat="1"/>
-    <w:lsdException w:name="Medium Grid 1 Accent 6" w:semiHidden="0" w:uiPriority="67" w:unhideWhenUsed="0" w:qFormat="1"/>
-    <w:lsdException w:name="Medium Grid 2 Accent 6" w:semiHidden="0" w:uiPriority="68" w:unhideWhenUsed="0" w:qFormat="1"/>
-    <w:lsdException w:name="Medium Grid 3 Accent 6" w:semiHidden="0" w:uiPriority="69" w:unhideWhenUsed="0" w:qFormat="1"/>
-    <w:lsdException w:name="Dark List Accent 6" w:semiHidden="0" w:uiPriority="70" w:unhideWhenUsed="0"/>
-    <w:lsdException w:name="Colorful Shading Accent 6" w:semiHidden="0" w:uiPriority="71" w:unhideWhenUsed="0" w:qFormat="1"/>
-    <w:lsdException w:name="Colorful List Accent 6" w:semiHidden="0" w:uiPriority="72" w:unhideWhenUsed="0"/>
-    <w:lsdException w:name="Colorful Grid Accent 6" w:semiHidden="0" w:uiPriority="73" w:unhideWhenUsed="0"/>
-    <w:lsdException w:name="Subtle Emphasis" w:semiHidden="0" w:uiPriority="19" w:unhideWhenUsed="0" w:qFormat="1"/>
-    <w:lsdException w:name="Intense Emphasis" w:semiHidden="0" w:uiPriority="21" w:unhideWhenUsed="0" w:qFormat="1"/>
-    <w:lsdException w:name="Subtle Reference" w:semiHidden="0" w:uiPriority="31" w:unhideWhenUsed="0" w:qFormat="1"/>
-    <w:lsdException w:name="Intense Reference" w:semiHidden="0" w:uiPriority="32" w:unhideWhenUsed="0" w:qFormat="1"/>
-    <w:lsdException w:name="Book Title" w:semiHidden="0" w:uiPriority="33" w:unhideWhenUsed="0" w:qFormat="1"/>
-    <w:lsdException w:name="Bibliography" w:uiPriority="37"/>
-    <w:lsdException w:name="TOC Heading" w:uiPriority="39" w:qFormat="1"/>
-  </w:latentStyles>
-  <w:style w:type="paragraph" w:default="1" w:styleId="Normal">
-    <w:name w:val="Normal"/>
-    <w:qFormat/>
-    <w:pPr>
-      <w:spacing w:after="200" w:line="276" w:lineRule="auto"/>
-    </w:pPr>
-    <w:rPr>
-      <w:rFonts w:cs="Calibri"/>
-      <w:sz w:val="22"/>
-      <w:szCs w:val="22"/>
-    </w:rPr>
-  </w:style>
-  <w:style w:type="paragraph" w:styleId="Heading2">
-    <w:name w:val="heading 2"/>
-    <w:basedOn w:val="Normal"/>
-    <w:next w:val="Normal"/>
-    <w:qFormat/>
-    <w:pPr>
-      <w:spacing w:before="200" w:after="0"/>
-      <w:outlineLvl w:val="1"/>
-    </w:pPr>
-    <w:rPr>
-      <w:rFonts w:ascii="Cambria" w:eastAsia="MS Gothi" w:hAnsi="Cambria" w:cs="Cambria"/>
-      <w:b/>
-      <w:bCs/>
-      <w:color w:val="4F81BD"/>
-      <w:sz w:val="26"/>
-      <w:szCs w:val="26"/>
-    </w:rPr>
-  </w:style>
-  <w:style w:type="character" w:default="1" w:styleId="DefaultParagraphFont">
-    <w:name w:val="Default Paragraph Font"/>
-    <w:uiPriority w:val="1"/>
-    <w:semiHidden/>
-    <w:unhideWhenUsed/>
-  </w:style>
-  <w:style w:type="table" w:default="1" w:styleId="TableNormal">
-    <w:name w:val="Normal Table"/>
-    <w:uiPriority w:val="99"/>
-    <w:semiHidden/>
-    <w:unhideWhenUsed/>
-    <w:tblPr>
-      <w:tblInd w:w="0" w:type="dxa"/>
-      <w:tblCellMar>
-        <w:top w:w="0" w:type="dxa"/>
-        <w:left w:w="108" w:type="dxa"/>
-        <w:bottom w:w="0" w:type="dxa"/>
-        <w:right w:w="108" w:type="dxa"/>
-      </w:tblCellMar>
-    </w:tblPr>
-  </w:style>
-  <w:style w:type="numbering" w:default="1" w:styleId="NoList">
-    <w:name w:val="No List"/>
-    <w:uiPriority w:val="99"/>
-    <w:semiHidden/>
-    <w:unhideWhenUsed/>
-  </w:style>
-  <w:style w:type="character" w:customStyle="1" w:styleId="Heading2Char">
-    <w:name w:val="Heading 2 Char"/>
-    <w:locked/>
-    <w:rPr>
-      <w:rFonts w:ascii="Cambria" w:eastAsia="MS Gothi" w:hAnsi="Cambria" w:cs="Cambria"/>
-      <w:b/>
-      <w:bCs/>
-      <w:color w:val="4F81BD"/>
-      <w:sz w:val="26"/>
-      <w:szCs w:val="26"/>
-    </w:rPr>
-  </w:style>
-  <w:style w:type="paragraph" w:customStyle="1" w:styleId="na">
-    <w:name w:val="n/a"/>
-    <w:basedOn w:val="Normal"/>
-    <w:pPr>
-      <w:spacing w:after="0" w:line="240" w:lineRule="auto"/>
-      <w:jc w:val="center"/>
-    </w:pPr>
-    <w:rPr>
-      <w:rFonts w:ascii="Arial" w:hAnsi="Arial" w:cs="Arial"/>
-    </w:rPr>
-  </w:style>
-  <w:style w:type="paragraph" w:customStyle="1" w:styleId="nexttext">
-    <w:name w:val="nexttext"/>
-    <w:basedOn w:val="na"/>
-    <w:pPr>
-      <w:jc w:val="left"/>
-    </w:pPr>
-    <w:rPr>
-      <w:sz w:val="20"/>
-      <w:szCs w:val="20"/>
-    </w:rPr>
-  </w:style>
-  <w:style w:type="paragraph" w:customStyle="1" w:styleId="Achievement">
-    <w:name w:val="Achievement"/>
-    <w:basedOn w:val="TOC2"/>
-    <w:autoRedefine/>
-    <w:pPr>
-      <w:spacing w:before="120" w:after="0" w:line="220" w:lineRule="atLeast"/>
-      <w:ind w:left="360" w:right="-108"/>
-      <w:jc w:val="both"/>
-    </w:pPr>
-    <w:rPr>
-      <w:rFonts w:ascii="Verdana" w:hAnsi="Verdana" w:cs="Verdana"/>
-      <w:sz w:val="20"/>
-      <w:szCs w:val="20"/>
-    </w:rPr>
-  </w:style>
-  <w:style w:type="paragraph" w:styleId="TOC1">
-    <w:name w:val="toc 1"/>
-    <w:basedOn w:val="Normal"/>
-    <w:qFormat/>
-    <w:pPr>
-      <w:spacing w:after="0" w:line="240" w:lineRule="auto"/>
-      <w:ind w:left="720"/>
-    </w:pPr>
-    <w:rPr>
-      <w:rFonts w:ascii="Times New Roman" w:hAnsi="Times New Roman" w:cs="Times New Roman"/>
-      <w:sz w:val="24"/>
-      <w:szCs w:val="24"/>
-    </w:rPr>
-  </w:style>
-  <w:style w:type="paragraph" w:styleId="TOC2">
-    <w:name w:val="toc 2"/>
-    <w:basedOn w:val="Normal"/>
-    <w:semiHidden/>
-    <w:pPr>
-      <w:spacing w:after="120"/>
-    </w:pPr>
-  </w:style>
-  <w:style w:type="character" w:customStyle="1" w:styleId="BodyTextChar">
-    <w:name w:val="Body Text Char"/>
-    <w:basedOn w:val="DefaultParagraphFont"/>
-    <w:semiHidden/>
-    <w:locked/>
-  </w:style>
-  <w:style w:type="paragraph" w:styleId="TOC4">
-    <w:name w:val="toc 4"/>
-    <w:basedOn w:val="Normal"/>
-    <w:semiHidden/>
-    <w:pPr>
-      <w:spacing w:after="120" w:line="480" w:lineRule="auto"/>
-      <w:ind w:left="360"/>
-    </w:pPr>
-  </w:style>
-  <w:style w:type="character" w:customStyle="1" w:styleId="BodyTextIndent2Char">
-    <w:name w:val="Body Text Indent 2 Char"/>
-    <w:basedOn w:val="DefaultParagraphFont"/>
-    <w:semiHidden/>
-    <w:locked/>
-  </w:style>
-  <w:style w:type="paragraph" w:styleId="TOC6">
-    <w:name w:val="toc 6"/>
-    <w:basedOn w:val="Normal"/>
-    <w:pPr>
-      <w:spacing w:after="0" w:line="240" w:lineRule="auto"/>
-    </w:pPr>
-    <w:rPr>
-      <w:rFonts w:ascii="Arial" w:hAnsi="Arial" w:cs="Arial"/>
-      <w:sz w:val="20"/>
-      <w:szCs w:val="20"/>
-    </w:rPr>
-  </w:style>
-  <w:style w:type="character" w:customStyle="1" w:styleId="HeaderChar">
-    <w:name w:val="Header Char"/>
-    <w:locked/>
-    <w:rPr>
-      <w:rFonts w:ascii="Arial" w:hAnsi="Arial" w:cs="Arial"/>
-      <w:sz w:val="20"/>
-      <w:szCs w:val="20"/>
-    </w:rPr>
-  </w:style>
-  <w:style w:type="character" w:customStyle="1" w:styleId="TOC81">
-    <w:name w:val="TOC 81"/>
-    <w:rPr>
-      <w:color w:val="0000FF"/>
-      <w:u w:val="single"/>
-    </w:rPr>
-  </w:style>
-  <w:style w:type="paragraph" w:customStyle="1" w:styleId="nowtext">
-    <w:name w:val="nowtext"/>
-    <w:basedOn w:val="na"/>
-    <w:pPr>
-      <w:jc w:val="both"/>
-    </w:pPr>
-    <w:rPr>
-      <w:sz w:val="20"/>
-      <w:szCs w:val="20"/>
-    </w:rPr>
-  </w:style>
-  <w:style w:type="paragraph" w:styleId="NormalIndent">
-    <w:name w:val="Normal Indent"/>
-    <w:basedOn w:val="Normal"/>
-    <w:semiHidden/>
-    <w:pPr>
-      <w:spacing w:after="0" w:line="240" w:lineRule="auto"/>
-    </w:pPr>
-  </w:style>
-  <w:style w:type="character" w:customStyle="1" w:styleId="FooterChar">
-    <w:name w:val="Footer Char"/>
-    <w:basedOn w:val="DefaultParagraphFont"/>
-    <w:semiHidden/>
-    <w:locked/>
-  </w:style>
-  <w:style w:type="paragraph" w:styleId="CommentText">
-    <w:name w:val="annotation text"/>
-    <w:basedOn w:val="Normal"/>
-    <w:semiHidden/>
-    <w:pPr>
-      <w:spacing w:after="0" w:line="240" w:lineRule="auto"/>
-    </w:pPr>
-    <w:rPr>
-      <w:rFonts w:ascii="Tahoma" w:hAnsi="Tahoma" w:cs="Tahoma"/>
-      <w:sz w:val="16"/>
-      <w:szCs w:val="16"/>
-    </w:rPr>
-  </w:style>
-  <w:style w:type="character" w:customStyle="1" w:styleId="BalloonTextChar">
-    <w:name w:val="Balloon Text Char"/>
-    <w:semiHidden/>
-    <w:locked/>
-    <w:rPr>
-      <w:rFonts w:ascii="Tahoma" w:hAnsi="Tahoma" w:cs="Tahoma"/>
-      <w:sz w:val="16"/>
-      <w:szCs w:val="16"/>
-    </w:rPr>
-  </w:style>
-  <w:style w:type="paragraph" w:customStyle="1" w:styleId="Organization">
-    <w:name w:val="Organization"/>
-    <w:basedOn w:val="TOC6"/>
-    <w:rPr>
-      <w:rFonts w:ascii="Calibri" w:eastAsia="Arial Unicode MS" w:hAnsi="Calibri" w:cs="Calibri"/>
-      <w:b/>
-      <w:bCs/>
-      <w:sz w:val="22"/>
-      <w:szCs w:val="22"/>
-    </w:rPr>
-  </w:style>
-  <w:style w:type="character" w:customStyle="1" w:styleId="OrganizationChar">
-    <w:name w:val="Organization Char"/>
-    <w:locked/>
-    <w:rPr>
-      <w:rFonts w:ascii="Arial" w:eastAsia="Arial Unicode MS" w:hAnsi="Arial" w:cs="Arial"/>
-      <w:b/>
-      <w:bCs/>
-      <w:sz w:val="20"/>
-      <w:szCs w:val="20"/>
-    </w:rPr>
-  </w:style>
-  <w:style w:type="character" w:customStyle="1" w:styleId="Caption1">
-    <w:name w:val="Caption1"/>
-    <w:semiHidden/>
-    <w:rPr>
-      <w:color w:val="800080"/>
-      <w:u w:val="single"/>
-    </w:rPr>
-  </w:style>
-  <w:style w:type="table" w:customStyle="1" w:styleId="TableofFigures1">
-    <w:name w:val="Table of Figures1"/>
-    <w:basedOn w:val="TableNormal"/>
-    <w:rPr>
-      <w:rFonts w:cs="Calibri"/>
-    </w:rPr>
-    <w:tblPr>
-      <w:tblInd w:w="0" w:type="dxa"/>
-      <w:tblCellMar>
-        <w:top w:w="0" w:type="dxa"/>
-        <w:left w:w="0" w:type="dxa"/>
-        <w:bottom w:w="0" w:type="dxa"/>
-        <w:right w:w="0" w:type="dxa"/>
-      </w:tblCellMar>
-    </w:tblPr>
-  </w:style>
-  <w:style w:type="paragraph" w:styleId="EnvelopeAddress">
-    <w:name w:val="envelope address"/>
-    <w:basedOn w:val="Normal"/>
-    <w:qFormat/>
-    <w:pPr>
-      <w:ind w:left="720"/>
-    </w:pPr>
-  </w:style>
-  <w:style w:type="paragraph" w:styleId="Header">
-    <w:name w:val="header"/>
-    <w:basedOn w:val="Normal"/>
-    <w:link w:val="HeaderChar1"/>
-    <w:uiPriority w:val="99"/>
-    <w:unhideWhenUsed/>
-    <w:rsid w:val="00A0062B"/>
-    <w:pPr>
-      <w:tabs>
-        <w:tab w:val="center" w:pos="4680"/>
-        <w:tab w:val="right" w:pos="9360"/>
-      </w:tabs>
-    </w:pPr>
-  </w:style>
-  <w:style w:type="character" w:customStyle="1" w:styleId="HeaderChar1">
-    <w:name w:val="Header Char1"/>
-    <w:link w:val="Header"/>
-    <w:uiPriority w:val="99"/>
-    <w:rsid w:val="00A0062B"/>
-    <w:rPr>
-      <w:rFonts w:cs="Calibri"/>
-      <w:sz w:val="22"/>
-      <w:szCs w:val="22"/>
-    </w:rPr>
-  </w:style>
-  <w:style w:type="paragraph" w:styleId="Footer">
-    <w:name w:val="footer"/>
-    <w:basedOn w:val="Normal"/>
-    <w:link w:val="FooterChar1"/>
-    <w:uiPriority w:val="99"/>
-    <w:unhideWhenUsed/>
-    <w:rsid w:val="00A0062B"/>
-    <w:pPr>
-      <w:tabs>
-        <w:tab w:val="center" w:pos="4680"/>
-        <w:tab w:val="right" w:pos="9360"/>
-      </w:tabs>
-    </w:pPr>
-  </w:style>
-  <w:style w:type="character" w:customStyle="1" w:styleId="FooterChar1">
-    <w:name w:val="Footer Char1"/>
-    <w:link w:val="Footer"/>
-    <w:uiPriority w:val="99"/>
-    <w:rsid w:val="00A0062B"/>
-    <w:rPr>
-      <w:rFonts w:cs="Calibri"/>
-      <w:sz w:val="22"/>
-      <w:szCs w:val="22"/>
-    </w:rPr>
-  </w:style>
-  <w:style w:type="paragraph" w:styleId="BalloonText">
-    <w:name w:val="Balloon Text"/>
-    <w:basedOn w:val="Normal"/>
-    <w:link w:val="BalloonTextChar1"/>
-    <w:uiPriority w:val="99"/>
-    <w:semiHidden/>
-    <w:unhideWhenUsed/>
-    <w:rsid w:val="00E56340"/>
-    <w:pPr>
-      <w:spacing w:after="0" w:line="240" w:lineRule="auto"/>
-    </w:pPr>
-    <w:rPr>
-      <w:rFonts w:ascii="Tahoma" w:hAnsi="Tahoma" w:cs="Tahoma"/>
-      <w:sz w:val="16"/>
-      <w:szCs w:val="16"/>
-    </w:rPr>
-  </w:style>
-  <w:style w:type="character" w:customStyle="1" w:styleId="BalloonTextChar1">
-    <w:name w:val="Balloon Text Char1"/>
-    <w:link w:val="BalloonText"/>
-    <w:uiPriority w:val="99"/>
-    <w:semiHidden/>
-    <w:rsid w:val="00E56340"/>
-    <w:rPr>
-      <w:rFonts w:ascii="Tahoma" w:hAnsi="Tahoma" w:cs="Tahoma"/>
-      <w:sz w:val="16"/>
-      <w:szCs w:val="16"/>
-    </w:rPr>
-  </w:style>
-  <w:style w:type="paragraph" w:styleId="ListParagraph">
-    <w:name w:val="List Paragraph"/>
-    <w:basedOn w:val="Normal"/>
-    <w:uiPriority w:val="72"/>
-    <w:qFormat/>
-    <w:rsid w:val="00632C5D"/>
-    <w:pPr>
-      <w:ind w:left="720"/>
-    </w:pPr>
-  </w:style>
-  <w:style w:type="character" w:styleId="Hyperlink">
-    <w:name w:val="Hyperlink"/>
-    <w:locked/>
-    <w:rsid w:val="00DD618A"/>
-    <w:rPr>
-      <w:color w:val="0000FF"/>
-      <w:u w:val="single"/>
-    </w:rPr>
-  </w:style>
-  <w:style w:type="table" w:styleId="TableGrid">
-    <w:name w:val="Table Grid"/>
-    <w:basedOn w:val="TableNormal"/>
-    <w:locked/>
-    <w:rsid w:val="00FC2A33"/>
-    <w:tblPr>
-      <w:tblInd w:w="0" w:type="dxa"/>
-      <w:tblBorders>
-        <w:top w:val="single" w:sz="4" w:space="0" w:color="auto"/>
-        <w:left w:val="single" w:sz="4" w:space="0" w:color="auto"/>
-        <w:bottom w:val="single" w:sz="4" w:space="0" w:color="auto"/>
-        <w:right w:val="single" w:sz="4" w:space="0" w:color="auto"/>
-        <w:insideH w:val="single" w:sz="4" w:space="0" w:color="auto"/>
-        <w:insideV w:val="single" w:sz="4" w:space="0" w:color="auto"/>
-      </w:tblBorders>
-      <w:tblCellMar>
-        <w:top w:w="0" w:type="dxa"/>
-        <w:left w:w="0" w:type="dxa"/>
-        <w:bottom w:w="0" w:type="dxa"/>
-        <w:right w:w="0" w:type="dxa"/>
-      </w:tblCellMar>
-    </w:tblPr>
-  </w:style>
-  <w:style w:type="table" w:styleId="LightShading">
-    <w:name w:val="Light Shading"/>
-    <w:basedOn w:val="TableNormal"/>
-    <w:uiPriority w:val="60"/>
-    <w:rsid w:val="002660BF"/>
-    <w:rPr>
-      <w:color w:val="000000" w:themeColor="text1" w:themeShade="BF"/>
-    </w:rPr>
-    <w:tblPr>
-      <w:tblStyleRowBandSize w:val="1"/>
-      <w:tblStyleColBandSize w:val="1"/>
-      <w:tblInd w:w="0" w:type="dxa"/>
-      <w:tblCellMar>
-        <w:top w:w="0" w:type="dxa"/>
-        <w:left w:w="0" w:type="dxa"/>
-        <w:bottom w:w="0" w:type="dxa"/>
         <w:right w:w="0" w:type="dxa"/>
       </w:tblCellMar>
     </w:tblPr>
@@ -8997,7 +8544,7 @@
 </file>
 
 <file path=customXml/itemProps1.xml><?xml version="1.0" encoding="utf-8"?>
-<ds:datastoreItem xmlns:ds="http://schemas.openxmlformats.org/officeDocument/2006/customXml" ds:itemID="{AD05F130-B804-734A-B106-A9F2C445E904}">
+<ds:datastoreItem xmlns:ds="http://schemas.openxmlformats.org/officeDocument/2006/customXml" ds:itemID="{CBA4FFAA-C35C-4631-B681-D94A228AC7DE}">
   <ds:schemaRefs>
     <ds:schemaRef ds:uri="http://schemas.openxmlformats.org/officeDocument/2006/bibliography"/>
   </ds:schemaRefs>

</xml_diff>